<commit_message>
Desarrollo para informes y liquidaciones. Control de entidad en logo y nombres
Former-commit-id: 18db59cc9b9fd8e05f35bce3211b9156c2a3900c
</commit_message>
<xml_diff>
--- a/recovery-precontencioso-plugin/src/main/resources/plantillasLiquidaciones/LEASING.docx
+++ b/recovery-precontencioso-plugin/src/main/resources/plantillasLiquidaciones/LEASING.docx
@@ -844,6 +844,7 @@
       <w:tblPr>
         <w:tblStyle w:val="Tablaconcuadrcula"/>
         <w:tblW w:w="0" w:type="auto"/>
+        <w:jc w:val="right"/>
         <w:tblLayout w:type="fixed"/>
         <w:tblLook w:val="04A0" w:firstRow="1" w:lastRow="0" w:firstColumn="1" w:lastColumn="0" w:noHBand="0" w:noVBand="1"/>
       </w:tblPr>
@@ -851,8 +852,7 @@
         <w:gridCol w:w="1581"/>
         <w:gridCol w:w="1504"/>
         <w:gridCol w:w="992"/>
-        <w:gridCol w:w="993"/>
-        <w:gridCol w:w="141"/>
+        <w:gridCol w:w="1134"/>
         <w:gridCol w:w="1681"/>
         <w:gridCol w:w="1296"/>
         <w:gridCol w:w="1559"/>
@@ -861,6 +861,9 @@
         <w:gridCol w:w="1779"/>
       </w:tblGrid>
       <w:tr>
+        <w:trPr>
+          <w:jc w:val="right"/>
+        </w:trPr>
         <w:tc>
           <w:tcPr>
             <w:tcW w:w="1581" w:type="dxa"/>
@@ -939,7 +942,6 @@
         <w:tc>
           <w:tcPr>
             <w:tcW w:w="1134" w:type="dxa"/>
-            <w:gridSpan w:val="2"/>
           </w:tcPr>
           <w:p>
             <w:pPr>
@@ -1114,6 +1116,9 @@
         </w:tc>
       </w:tr>
       <w:tr>
+        <w:trPr>
+          <w:jc w:val="right"/>
+        </w:trPr>
         <w:tc>
           <w:tcPr>
             <w:tcW w:w="1581" w:type="dxa"/>
@@ -1398,7 +1403,7 @@
         </w:tc>
         <w:tc>
           <w:tcPr>
-            <w:tcW w:w="993" w:type="dxa"/>
+            <w:tcW w:w="1134" w:type="dxa"/>
           </w:tcPr>
           <w:p>
             <w:pPr>
@@ -1459,8 +1464,7 @@
         </w:tc>
         <w:tc>
           <w:tcPr>
-            <w:tcW w:w="1822" w:type="dxa"/>
-            <w:gridSpan w:val="2"/>
+            <w:tcW w:w="1681" w:type="dxa"/>
           </w:tcPr>
           <w:p>
             <w:pPr>
@@ -1826,9 +1830,13 @@
         </w:tc>
       </w:tr>
       <w:tr>
-        <w:tc>
-          <w:tcPr>
-            <w:tcW w:w="1581" w:type="dxa"/>
+        <w:trPr>
+          <w:jc w:val="right"/>
+        </w:trPr>
+        <w:tc>
+          <w:tcPr>
+            <w:tcW w:w="5211" w:type="dxa"/>
+            <w:gridSpan w:val="4"/>
           </w:tcPr>
           <w:p>
             <w:pPr>
@@ -1839,11 +1847,20 @@
                 <w:szCs w:val="24"/>
               </w:rPr>
             </w:pPr>
-          </w:p>
-        </w:tc>
-        <w:tc>
-          <w:tcPr>
-            <w:tcW w:w="1504" w:type="dxa"/>
+            <w:r>
+              <w:rPr>
+                <w:rFonts w:ascii="Times New Roman" w:hAnsi="Times New Roman" w:cs="Times New Roman"/>
+                <w:b/>
+                <w:sz w:val="24"/>
+                <w:szCs w:val="24"/>
+              </w:rPr>
+              <w:t>TOTALES</w:t>
+            </w:r>
+          </w:p>
+        </w:tc>
+        <w:tc>
+          <w:tcPr>
+            <w:tcW w:w="1681" w:type="dxa"/>
           </w:tcPr>
           <w:p>
             <w:pPr>
@@ -1854,11 +1871,52 @@
                 <w:szCs w:val="24"/>
               </w:rPr>
             </w:pPr>
-          </w:p>
-        </w:tc>
-        <w:tc>
-          <w:tcPr>
-            <w:tcW w:w="992" w:type="dxa"/>
+            <w:r>
+              <w:rPr>
+                <w:rFonts w:ascii="Times New Roman" w:hAnsi="Times New Roman" w:cs="Times New Roman"/>
+                <w:sz w:val="24"/>
+                <w:szCs w:val="24"/>
+              </w:rPr>
+              <w:fldChar w:fldCharType="begin"/>
+            </w:r>
+            <w:r>
+              <w:rPr>
+                <w:rFonts w:ascii="Times New Roman" w:hAnsi="Times New Roman" w:cs="Times New Roman"/>
+                <w:sz w:val="24"/>
+                <w:szCs w:val="24"/>
+              </w:rPr>
+              <w:instrText xml:space="preserve"> MERGEFIELD  ${SUM_LQ04_IMCPRC}  \* MERGEFORMAT </w:instrText>
+            </w:r>
+            <w:r>
+              <w:rPr>
+                <w:rFonts w:ascii="Times New Roman" w:hAnsi="Times New Roman" w:cs="Times New Roman"/>
+                <w:sz w:val="24"/>
+                <w:szCs w:val="24"/>
+              </w:rPr>
+              <w:fldChar w:fldCharType="separate"/>
+            </w:r>
+            <w:r>
+              <w:rPr>
+                <w:rFonts w:ascii="Times New Roman" w:hAnsi="Times New Roman" w:cs="Times New Roman"/>
+                <w:noProof/>
+                <w:sz w:val="24"/>
+                <w:szCs w:val="24"/>
+              </w:rPr>
+              <w:t>«${SUM_LQ04_IMCPRC}»</w:t>
+            </w:r>
+            <w:r>
+              <w:rPr>
+                <w:rFonts w:ascii="Times New Roman" w:hAnsi="Times New Roman" w:cs="Times New Roman"/>
+                <w:sz w:val="24"/>
+                <w:szCs w:val="24"/>
+              </w:rPr>
+              <w:fldChar w:fldCharType="end"/>
+            </w:r>
+          </w:p>
+        </w:tc>
+        <w:tc>
+          <w:tcPr>
+            <w:tcW w:w="1296" w:type="dxa"/>
           </w:tcPr>
           <w:p>
             <w:pPr>
@@ -1869,11 +1927,52 @@
                 <w:szCs w:val="24"/>
               </w:rPr>
             </w:pPr>
-          </w:p>
-        </w:tc>
-        <w:tc>
-          <w:tcPr>
-            <w:tcW w:w="993" w:type="dxa"/>
+            <w:r>
+              <w:rPr>
+                <w:rFonts w:ascii="Times New Roman" w:hAnsi="Times New Roman" w:cs="Times New Roman"/>
+                <w:sz w:val="24"/>
+                <w:szCs w:val="24"/>
+              </w:rPr>
+              <w:fldChar w:fldCharType="begin"/>
+            </w:r>
+            <w:r>
+              <w:rPr>
+                <w:rFonts w:ascii="Times New Roman" w:hAnsi="Times New Roman" w:cs="Times New Roman"/>
+                <w:sz w:val="24"/>
+                <w:szCs w:val="24"/>
+              </w:rPr>
+              <w:instrText xml:space="preserve"> MERGEFIELD  ${SUM_LQ04_IMPRTV}  \* MERGEFORMAT </w:instrText>
+            </w:r>
+            <w:r>
+              <w:rPr>
+                <w:rFonts w:ascii="Times New Roman" w:hAnsi="Times New Roman" w:cs="Times New Roman"/>
+                <w:sz w:val="24"/>
+                <w:szCs w:val="24"/>
+              </w:rPr>
+              <w:fldChar w:fldCharType="separate"/>
+            </w:r>
+            <w:r>
+              <w:rPr>
+                <w:rFonts w:ascii="Times New Roman" w:hAnsi="Times New Roman" w:cs="Times New Roman"/>
+                <w:noProof/>
+                <w:sz w:val="24"/>
+                <w:szCs w:val="24"/>
+              </w:rPr>
+              <w:t>«${SUM_LQ04_IMPRTV}»</w:t>
+            </w:r>
+            <w:r>
+              <w:rPr>
+                <w:rFonts w:ascii="Times New Roman" w:hAnsi="Times New Roman" w:cs="Times New Roman"/>
+                <w:sz w:val="24"/>
+                <w:szCs w:val="24"/>
+              </w:rPr>
+              <w:fldChar w:fldCharType="end"/>
+            </w:r>
+          </w:p>
+        </w:tc>
+        <w:tc>
+          <w:tcPr>
+            <w:tcW w:w="1559" w:type="dxa"/>
           </w:tcPr>
           <w:p>
             <w:pPr>
@@ -1884,12 +1983,52 @@
                 <w:szCs w:val="24"/>
               </w:rPr>
             </w:pPr>
-          </w:p>
-        </w:tc>
-        <w:tc>
-          <w:tcPr>
-            <w:tcW w:w="1822" w:type="dxa"/>
-            <w:gridSpan w:val="2"/>
+            <w:r>
+              <w:rPr>
+                <w:rFonts w:ascii="Times New Roman" w:hAnsi="Times New Roman" w:cs="Times New Roman"/>
+                <w:sz w:val="24"/>
+                <w:szCs w:val="24"/>
+              </w:rPr>
+              <w:fldChar w:fldCharType="begin"/>
+            </w:r>
+            <w:r>
+              <w:rPr>
+                <w:rFonts w:ascii="Times New Roman" w:hAnsi="Times New Roman" w:cs="Times New Roman"/>
+                <w:sz w:val="24"/>
+                <w:szCs w:val="24"/>
+              </w:rPr>
+              <w:instrText xml:space="preserve"> MERGEFIELD  ${SUM_LQ04_IMCGTA}  \* MERGEFORMAT </w:instrText>
+            </w:r>
+            <w:r>
+              <w:rPr>
+                <w:rFonts w:ascii="Times New Roman" w:hAnsi="Times New Roman" w:cs="Times New Roman"/>
+                <w:sz w:val="24"/>
+                <w:szCs w:val="24"/>
+              </w:rPr>
+              <w:fldChar w:fldCharType="separate"/>
+            </w:r>
+            <w:r>
+              <w:rPr>
+                <w:rFonts w:ascii="Times New Roman" w:hAnsi="Times New Roman" w:cs="Times New Roman"/>
+                <w:noProof/>
+                <w:sz w:val="24"/>
+                <w:szCs w:val="24"/>
+              </w:rPr>
+              <w:t>«${SUM_LQ04_IMCGTA}»</w:t>
+            </w:r>
+            <w:r>
+              <w:rPr>
+                <w:rFonts w:ascii="Times New Roman" w:hAnsi="Times New Roman" w:cs="Times New Roman"/>
+                <w:sz w:val="24"/>
+                <w:szCs w:val="24"/>
+              </w:rPr>
+              <w:fldChar w:fldCharType="end"/>
+            </w:r>
+          </w:p>
+        </w:tc>
+        <w:tc>
+          <w:tcPr>
+            <w:tcW w:w="1540" w:type="dxa"/>
           </w:tcPr>
           <w:p>
             <w:pPr>
@@ -1900,11 +2039,52 @@
                 <w:szCs w:val="24"/>
               </w:rPr>
             </w:pPr>
-          </w:p>
-        </w:tc>
-        <w:tc>
-          <w:tcPr>
-            <w:tcW w:w="1296" w:type="dxa"/>
+            <w:r>
+              <w:rPr>
+                <w:rFonts w:ascii="Times New Roman" w:hAnsi="Times New Roman" w:cs="Times New Roman"/>
+                <w:sz w:val="24"/>
+                <w:szCs w:val="24"/>
+              </w:rPr>
+              <w:fldChar w:fldCharType="begin"/>
+            </w:r>
+            <w:r>
+              <w:rPr>
+                <w:rFonts w:ascii="Times New Roman" w:hAnsi="Times New Roman" w:cs="Times New Roman"/>
+                <w:sz w:val="24"/>
+                <w:szCs w:val="24"/>
+              </w:rPr>
+              <w:instrText xml:space="preserve"> MERGEFIELD  ${SUM_LQ04_IMINDR}  \* MERGEFORMAT </w:instrText>
+            </w:r>
+            <w:r>
+              <w:rPr>
+                <w:rFonts w:ascii="Times New Roman" w:hAnsi="Times New Roman" w:cs="Times New Roman"/>
+                <w:sz w:val="24"/>
+                <w:szCs w:val="24"/>
+              </w:rPr>
+              <w:fldChar w:fldCharType="separate"/>
+            </w:r>
+            <w:r>
+              <w:rPr>
+                <w:rFonts w:ascii="Times New Roman" w:hAnsi="Times New Roman" w:cs="Times New Roman"/>
+                <w:noProof/>
+                <w:sz w:val="24"/>
+                <w:szCs w:val="24"/>
+              </w:rPr>
+              <w:t>«${SUM_LQ04_IMINDR}»</w:t>
+            </w:r>
+            <w:r>
+              <w:rPr>
+                <w:rFonts w:ascii="Times New Roman" w:hAnsi="Times New Roman" w:cs="Times New Roman"/>
+                <w:sz w:val="24"/>
+                <w:szCs w:val="24"/>
+              </w:rPr>
+              <w:fldChar w:fldCharType="end"/>
+            </w:r>
+          </w:p>
+        </w:tc>
+        <w:tc>
+          <w:tcPr>
+            <w:tcW w:w="1154" w:type="dxa"/>
           </w:tcPr>
           <w:p>
             <w:pPr>
@@ -1915,11 +2095,52 @@
                 <w:szCs w:val="24"/>
               </w:rPr>
             </w:pPr>
-          </w:p>
-        </w:tc>
-        <w:tc>
-          <w:tcPr>
-            <w:tcW w:w="1559" w:type="dxa"/>
+            <w:r>
+              <w:rPr>
+                <w:rFonts w:ascii="Times New Roman" w:hAnsi="Times New Roman" w:cs="Times New Roman"/>
+                <w:sz w:val="24"/>
+                <w:szCs w:val="24"/>
+              </w:rPr>
+              <w:fldChar w:fldCharType="begin"/>
+            </w:r>
+            <w:r>
+              <w:rPr>
+                <w:rFonts w:ascii="Times New Roman" w:hAnsi="Times New Roman" w:cs="Times New Roman"/>
+                <w:sz w:val="24"/>
+                <w:szCs w:val="24"/>
+              </w:rPr>
+              <w:instrText xml:space="preserve"> MERGEFIELD  ${SUM_LQ04_IMBIM4}  \* MERGEFORMAT </w:instrText>
+            </w:r>
+            <w:r>
+              <w:rPr>
+                <w:rFonts w:ascii="Times New Roman" w:hAnsi="Times New Roman" w:cs="Times New Roman"/>
+                <w:sz w:val="24"/>
+                <w:szCs w:val="24"/>
+              </w:rPr>
+              <w:fldChar w:fldCharType="separate"/>
+            </w:r>
+            <w:r>
+              <w:rPr>
+                <w:rFonts w:ascii="Times New Roman" w:hAnsi="Times New Roman" w:cs="Times New Roman"/>
+                <w:noProof/>
+                <w:sz w:val="24"/>
+                <w:szCs w:val="24"/>
+              </w:rPr>
+              <w:t>«${SUM_LQ04_IMBIM4}»</w:t>
+            </w:r>
+            <w:r>
+              <w:rPr>
+                <w:rFonts w:ascii="Times New Roman" w:hAnsi="Times New Roman" w:cs="Times New Roman"/>
+                <w:sz w:val="24"/>
+                <w:szCs w:val="24"/>
+              </w:rPr>
+              <w:fldChar w:fldCharType="end"/>
+            </w:r>
+          </w:p>
+        </w:tc>
+        <w:tc>
+          <w:tcPr>
+            <w:tcW w:w="1779" w:type="dxa"/>
           </w:tcPr>
           <w:p>
             <w:pPr>
@@ -1930,1012 +2151,6 @@
                 <w:szCs w:val="24"/>
               </w:rPr>
             </w:pPr>
-          </w:p>
-        </w:tc>
-        <w:tc>
-          <w:tcPr>
-            <w:tcW w:w="1540" w:type="dxa"/>
-          </w:tcPr>
-          <w:p>
-            <w:pPr>
-              <w:jc w:val="both"/>
-              <w:rPr>
-                <w:rFonts w:ascii="Times New Roman" w:hAnsi="Times New Roman" w:cs="Times New Roman"/>
-                <w:sz w:val="24"/>
-                <w:szCs w:val="24"/>
-              </w:rPr>
-            </w:pPr>
-          </w:p>
-        </w:tc>
-        <w:tc>
-          <w:tcPr>
-            <w:tcW w:w="1154" w:type="dxa"/>
-          </w:tcPr>
-          <w:p>
-            <w:pPr>
-              <w:jc w:val="both"/>
-              <w:rPr>
-                <w:rFonts w:ascii="Times New Roman" w:hAnsi="Times New Roman" w:cs="Times New Roman"/>
-                <w:sz w:val="24"/>
-                <w:szCs w:val="24"/>
-              </w:rPr>
-            </w:pPr>
-          </w:p>
-        </w:tc>
-        <w:tc>
-          <w:tcPr>
-            <w:tcW w:w="1779" w:type="dxa"/>
-          </w:tcPr>
-          <w:p>
-            <w:pPr>
-              <w:jc w:val="both"/>
-              <w:rPr>
-                <w:rFonts w:ascii="Times New Roman" w:hAnsi="Times New Roman" w:cs="Times New Roman"/>
-                <w:sz w:val="24"/>
-                <w:szCs w:val="24"/>
-              </w:rPr>
-            </w:pPr>
-          </w:p>
-        </w:tc>
-      </w:tr>
-      <w:tr>
-        <w:tc>
-          <w:tcPr>
-            <w:tcW w:w="1581" w:type="dxa"/>
-          </w:tcPr>
-          <w:p>
-            <w:pPr>
-              <w:jc w:val="both"/>
-              <w:rPr>
-                <w:rFonts w:ascii="Times New Roman" w:hAnsi="Times New Roman" w:cs="Times New Roman"/>
-                <w:sz w:val="24"/>
-                <w:szCs w:val="24"/>
-              </w:rPr>
-            </w:pPr>
-          </w:p>
-        </w:tc>
-        <w:tc>
-          <w:tcPr>
-            <w:tcW w:w="1504" w:type="dxa"/>
-          </w:tcPr>
-          <w:p>
-            <w:pPr>
-              <w:jc w:val="both"/>
-              <w:rPr>
-                <w:rFonts w:ascii="Times New Roman" w:hAnsi="Times New Roman" w:cs="Times New Roman"/>
-                <w:sz w:val="24"/>
-                <w:szCs w:val="24"/>
-              </w:rPr>
-            </w:pPr>
-          </w:p>
-        </w:tc>
-        <w:tc>
-          <w:tcPr>
-            <w:tcW w:w="992" w:type="dxa"/>
-          </w:tcPr>
-          <w:p>
-            <w:pPr>
-              <w:jc w:val="both"/>
-              <w:rPr>
-                <w:rFonts w:ascii="Times New Roman" w:hAnsi="Times New Roman" w:cs="Times New Roman"/>
-                <w:sz w:val="24"/>
-                <w:szCs w:val="24"/>
-              </w:rPr>
-            </w:pPr>
-          </w:p>
-        </w:tc>
-        <w:tc>
-          <w:tcPr>
-            <w:tcW w:w="993" w:type="dxa"/>
-          </w:tcPr>
-          <w:p>
-            <w:pPr>
-              <w:jc w:val="both"/>
-              <w:rPr>
-                <w:rFonts w:ascii="Times New Roman" w:hAnsi="Times New Roman" w:cs="Times New Roman"/>
-                <w:sz w:val="24"/>
-                <w:szCs w:val="24"/>
-              </w:rPr>
-            </w:pPr>
-          </w:p>
-        </w:tc>
-        <w:tc>
-          <w:tcPr>
-            <w:tcW w:w="1822" w:type="dxa"/>
-            <w:gridSpan w:val="2"/>
-          </w:tcPr>
-          <w:p>
-            <w:pPr>
-              <w:jc w:val="both"/>
-              <w:rPr>
-                <w:rFonts w:ascii="Times New Roman" w:hAnsi="Times New Roman" w:cs="Times New Roman"/>
-                <w:sz w:val="24"/>
-                <w:szCs w:val="24"/>
-              </w:rPr>
-            </w:pPr>
-          </w:p>
-        </w:tc>
-        <w:tc>
-          <w:tcPr>
-            <w:tcW w:w="1296" w:type="dxa"/>
-          </w:tcPr>
-          <w:p>
-            <w:pPr>
-              <w:jc w:val="both"/>
-              <w:rPr>
-                <w:rFonts w:ascii="Times New Roman" w:hAnsi="Times New Roman" w:cs="Times New Roman"/>
-                <w:sz w:val="24"/>
-                <w:szCs w:val="24"/>
-              </w:rPr>
-            </w:pPr>
-          </w:p>
-        </w:tc>
-        <w:tc>
-          <w:tcPr>
-            <w:tcW w:w="1559" w:type="dxa"/>
-          </w:tcPr>
-          <w:p>
-            <w:pPr>
-              <w:jc w:val="both"/>
-              <w:rPr>
-                <w:rFonts w:ascii="Times New Roman" w:hAnsi="Times New Roman" w:cs="Times New Roman"/>
-                <w:sz w:val="24"/>
-                <w:szCs w:val="24"/>
-              </w:rPr>
-            </w:pPr>
-          </w:p>
-        </w:tc>
-        <w:tc>
-          <w:tcPr>
-            <w:tcW w:w="1540" w:type="dxa"/>
-          </w:tcPr>
-          <w:p>
-            <w:pPr>
-              <w:jc w:val="both"/>
-              <w:rPr>
-                <w:rFonts w:ascii="Times New Roman" w:hAnsi="Times New Roman" w:cs="Times New Roman"/>
-                <w:sz w:val="24"/>
-                <w:szCs w:val="24"/>
-              </w:rPr>
-            </w:pPr>
-          </w:p>
-        </w:tc>
-        <w:tc>
-          <w:tcPr>
-            <w:tcW w:w="1154" w:type="dxa"/>
-          </w:tcPr>
-          <w:p>
-            <w:pPr>
-              <w:jc w:val="both"/>
-              <w:rPr>
-                <w:rFonts w:ascii="Times New Roman" w:hAnsi="Times New Roman" w:cs="Times New Roman"/>
-                <w:sz w:val="24"/>
-                <w:szCs w:val="24"/>
-              </w:rPr>
-            </w:pPr>
-          </w:p>
-        </w:tc>
-        <w:tc>
-          <w:tcPr>
-            <w:tcW w:w="1779" w:type="dxa"/>
-          </w:tcPr>
-          <w:p>
-            <w:pPr>
-              <w:jc w:val="both"/>
-              <w:rPr>
-                <w:rFonts w:ascii="Times New Roman" w:hAnsi="Times New Roman" w:cs="Times New Roman"/>
-                <w:sz w:val="24"/>
-                <w:szCs w:val="24"/>
-              </w:rPr>
-            </w:pPr>
-          </w:p>
-        </w:tc>
-      </w:tr>
-      <w:tr>
-        <w:tc>
-          <w:tcPr>
-            <w:tcW w:w="1581" w:type="dxa"/>
-          </w:tcPr>
-          <w:p>
-            <w:pPr>
-              <w:jc w:val="both"/>
-              <w:rPr>
-                <w:rFonts w:ascii="Times New Roman" w:hAnsi="Times New Roman" w:cs="Times New Roman"/>
-                <w:sz w:val="24"/>
-                <w:szCs w:val="24"/>
-              </w:rPr>
-            </w:pPr>
-          </w:p>
-        </w:tc>
-        <w:tc>
-          <w:tcPr>
-            <w:tcW w:w="1504" w:type="dxa"/>
-          </w:tcPr>
-          <w:p>
-            <w:pPr>
-              <w:jc w:val="both"/>
-              <w:rPr>
-                <w:rFonts w:ascii="Times New Roman" w:hAnsi="Times New Roman" w:cs="Times New Roman"/>
-                <w:sz w:val="24"/>
-                <w:szCs w:val="24"/>
-              </w:rPr>
-            </w:pPr>
-          </w:p>
-        </w:tc>
-        <w:tc>
-          <w:tcPr>
-            <w:tcW w:w="992" w:type="dxa"/>
-          </w:tcPr>
-          <w:p>
-            <w:pPr>
-              <w:jc w:val="both"/>
-              <w:rPr>
-                <w:rFonts w:ascii="Times New Roman" w:hAnsi="Times New Roman" w:cs="Times New Roman"/>
-                <w:sz w:val="24"/>
-                <w:szCs w:val="24"/>
-              </w:rPr>
-            </w:pPr>
-          </w:p>
-        </w:tc>
-        <w:tc>
-          <w:tcPr>
-            <w:tcW w:w="993" w:type="dxa"/>
-          </w:tcPr>
-          <w:p>
-            <w:pPr>
-              <w:jc w:val="both"/>
-              <w:rPr>
-                <w:rFonts w:ascii="Times New Roman" w:hAnsi="Times New Roman" w:cs="Times New Roman"/>
-                <w:sz w:val="24"/>
-                <w:szCs w:val="24"/>
-              </w:rPr>
-            </w:pPr>
-          </w:p>
-        </w:tc>
-        <w:tc>
-          <w:tcPr>
-            <w:tcW w:w="1822" w:type="dxa"/>
-            <w:gridSpan w:val="2"/>
-          </w:tcPr>
-          <w:p>
-            <w:pPr>
-              <w:jc w:val="both"/>
-              <w:rPr>
-                <w:rFonts w:ascii="Times New Roman" w:hAnsi="Times New Roman" w:cs="Times New Roman"/>
-                <w:sz w:val="24"/>
-                <w:szCs w:val="24"/>
-              </w:rPr>
-            </w:pPr>
-          </w:p>
-        </w:tc>
-        <w:tc>
-          <w:tcPr>
-            <w:tcW w:w="1296" w:type="dxa"/>
-          </w:tcPr>
-          <w:p>
-            <w:pPr>
-              <w:jc w:val="both"/>
-              <w:rPr>
-                <w:rFonts w:ascii="Times New Roman" w:hAnsi="Times New Roman" w:cs="Times New Roman"/>
-                <w:sz w:val="24"/>
-                <w:szCs w:val="24"/>
-              </w:rPr>
-            </w:pPr>
-          </w:p>
-        </w:tc>
-        <w:tc>
-          <w:tcPr>
-            <w:tcW w:w="1559" w:type="dxa"/>
-          </w:tcPr>
-          <w:p>
-            <w:pPr>
-              <w:jc w:val="both"/>
-              <w:rPr>
-                <w:rFonts w:ascii="Times New Roman" w:hAnsi="Times New Roman" w:cs="Times New Roman"/>
-                <w:sz w:val="24"/>
-                <w:szCs w:val="24"/>
-              </w:rPr>
-            </w:pPr>
-          </w:p>
-        </w:tc>
-        <w:tc>
-          <w:tcPr>
-            <w:tcW w:w="1540" w:type="dxa"/>
-          </w:tcPr>
-          <w:p>
-            <w:pPr>
-              <w:jc w:val="both"/>
-              <w:rPr>
-                <w:rFonts w:ascii="Times New Roman" w:hAnsi="Times New Roman" w:cs="Times New Roman"/>
-                <w:sz w:val="24"/>
-                <w:szCs w:val="24"/>
-              </w:rPr>
-            </w:pPr>
-          </w:p>
-        </w:tc>
-        <w:tc>
-          <w:tcPr>
-            <w:tcW w:w="1154" w:type="dxa"/>
-          </w:tcPr>
-          <w:p>
-            <w:pPr>
-              <w:jc w:val="both"/>
-              <w:rPr>
-                <w:rFonts w:ascii="Times New Roman" w:hAnsi="Times New Roman" w:cs="Times New Roman"/>
-                <w:sz w:val="24"/>
-                <w:szCs w:val="24"/>
-              </w:rPr>
-            </w:pPr>
-          </w:p>
-        </w:tc>
-        <w:tc>
-          <w:tcPr>
-            <w:tcW w:w="1779" w:type="dxa"/>
-          </w:tcPr>
-          <w:p>
-            <w:pPr>
-              <w:jc w:val="both"/>
-              <w:rPr>
-                <w:rFonts w:ascii="Times New Roman" w:hAnsi="Times New Roman" w:cs="Times New Roman"/>
-                <w:sz w:val="24"/>
-                <w:szCs w:val="24"/>
-              </w:rPr>
-            </w:pPr>
-          </w:p>
-        </w:tc>
-      </w:tr>
-      <w:tr>
-        <w:tc>
-          <w:tcPr>
-            <w:tcW w:w="1581" w:type="dxa"/>
-          </w:tcPr>
-          <w:p>
-            <w:pPr>
-              <w:jc w:val="both"/>
-              <w:rPr>
-                <w:rFonts w:ascii="Times New Roman" w:hAnsi="Times New Roman" w:cs="Times New Roman"/>
-                <w:sz w:val="24"/>
-                <w:szCs w:val="24"/>
-              </w:rPr>
-            </w:pPr>
-          </w:p>
-        </w:tc>
-        <w:tc>
-          <w:tcPr>
-            <w:tcW w:w="1504" w:type="dxa"/>
-          </w:tcPr>
-          <w:p>
-            <w:pPr>
-              <w:jc w:val="both"/>
-              <w:rPr>
-                <w:rFonts w:ascii="Times New Roman" w:hAnsi="Times New Roman" w:cs="Times New Roman"/>
-                <w:sz w:val="24"/>
-                <w:szCs w:val="24"/>
-              </w:rPr>
-            </w:pPr>
-          </w:p>
-        </w:tc>
-        <w:tc>
-          <w:tcPr>
-            <w:tcW w:w="992" w:type="dxa"/>
-          </w:tcPr>
-          <w:p>
-            <w:pPr>
-              <w:jc w:val="both"/>
-              <w:rPr>
-                <w:rFonts w:ascii="Times New Roman" w:hAnsi="Times New Roman" w:cs="Times New Roman"/>
-                <w:sz w:val="24"/>
-                <w:szCs w:val="24"/>
-              </w:rPr>
-            </w:pPr>
-          </w:p>
-        </w:tc>
-        <w:tc>
-          <w:tcPr>
-            <w:tcW w:w="993" w:type="dxa"/>
-          </w:tcPr>
-          <w:p>
-            <w:pPr>
-              <w:jc w:val="both"/>
-              <w:rPr>
-                <w:rFonts w:ascii="Times New Roman" w:hAnsi="Times New Roman" w:cs="Times New Roman"/>
-                <w:sz w:val="24"/>
-                <w:szCs w:val="24"/>
-              </w:rPr>
-            </w:pPr>
-          </w:p>
-        </w:tc>
-        <w:tc>
-          <w:tcPr>
-            <w:tcW w:w="1822" w:type="dxa"/>
-            <w:gridSpan w:val="2"/>
-          </w:tcPr>
-          <w:p>
-            <w:pPr>
-              <w:jc w:val="both"/>
-              <w:rPr>
-                <w:rFonts w:ascii="Times New Roman" w:hAnsi="Times New Roman" w:cs="Times New Roman"/>
-                <w:sz w:val="24"/>
-                <w:szCs w:val="24"/>
-              </w:rPr>
-            </w:pPr>
-          </w:p>
-        </w:tc>
-        <w:tc>
-          <w:tcPr>
-            <w:tcW w:w="1296" w:type="dxa"/>
-          </w:tcPr>
-          <w:p>
-            <w:pPr>
-              <w:jc w:val="both"/>
-              <w:rPr>
-                <w:rFonts w:ascii="Times New Roman" w:hAnsi="Times New Roman" w:cs="Times New Roman"/>
-                <w:sz w:val="24"/>
-                <w:szCs w:val="24"/>
-              </w:rPr>
-            </w:pPr>
-          </w:p>
-        </w:tc>
-        <w:tc>
-          <w:tcPr>
-            <w:tcW w:w="1559" w:type="dxa"/>
-          </w:tcPr>
-          <w:p>
-            <w:pPr>
-              <w:jc w:val="both"/>
-              <w:rPr>
-                <w:rFonts w:ascii="Times New Roman" w:hAnsi="Times New Roman" w:cs="Times New Roman"/>
-                <w:sz w:val="24"/>
-                <w:szCs w:val="24"/>
-              </w:rPr>
-            </w:pPr>
-          </w:p>
-        </w:tc>
-        <w:tc>
-          <w:tcPr>
-            <w:tcW w:w="1540" w:type="dxa"/>
-          </w:tcPr>
-          <w:p>
-            <w:pPr>
-              <w:jc w:val="both"/>
-              <w:rPr>
-                <w:rFonts w:ascii="Times New Roman" w:hAnsi="Times New Roman" w:cs="Times New Roman"/>
-                <w:sz w:val="24"/>
-                <w:szCs w:val="24"/>
-              </w:rPr>
-            </w:pPr>
-          </w:p>
-        </w:tc>
-        <w:tc>
-          <w:tcPr>
-            <w:tcW w:w="1154" w:type="dxa"/>
-          </w:tcPr>
-          <w:p>
-            <w:pPr>
-              <w:jc w:val="both"/>
-              <w:rPr>
-                <w:rFonts w:ascii="Times New Roman" w:hAnsi="Times New Roman" w:cs="Times New Roman"/>
-                <w:sz w:val="24"/>
-                <w:szCs w:val="24"/>
-              </w:rPr>
-            </w:pPr>
-          </w:p>
-        </w:tc>
-        <w:tc>
-          <w:tcPr>
-            <w:tcW w:w="1779" w:type="dxa"/>
-          </w:tcPr>
-          <w:p>
-            <w:pPr>
-              <w:jc w:val="both"/>
-              <w:rPr>
-                <w:rFonts w:ascii="Times New Roman" w:hAnsi="Times New Roman" w:cs="Times New Roman"/>
-                <w:sz w:val="24"/>
-                <w:szCs w:val="24"/>
-              </w:rPr>
-            </w:pPr>
-          </w:p>
-        </w:tc>
-      </w:tr>
-      <w:tr>
-        <w:tc>
-          <w:tcPr>
-            <w:tcW w:w="1581" w:type="dxa"/>
-          </w:tcPr>
-          <w:p>
-            <w:pPr>
-              <w:jc w:val="both"/>
-              <w:rPr>
-                <w:rFonts w:ascii="Times New Roman" w:hAnsi="Times New Roman" w:cs="Times New Roman"/>
-                <w:sz w:val="24"/>
-                <w:szCs w:val="24"/>
-              </w:rPr>
-            </w:pPr>
-          </w:p>
-        </w:tc>
-        <w:tc>
-          <w:tcPr>
-            <w:tcW w:w="1504" w:type="dxa"/>
-          </w:tcPr>
-          <w:p>
-            <w:pPr>
-              <w:jc w:val="both"/>
-              <w:rPr>
-                <w:rFonts w:ascii="Times New Roman" w:hAnsi="Times New Roman" w:cs="Times New Roman"/>
-                <w:sz w:val="24"/>
-                <w:szCs w:val="24"/>
-              </w:rPr>
-            </w:pPr>
-          </w:p>
-        </w:tc>
-        <w:tc>
-          <w:tcPr>
-            <w:tcW w:w="992" w:type="dxa"/>
-          </w:tcPr>
-          <w:p>
-            <w:pPr>
-              <w:jc w:val="both"/>
-              <w:rPr>
-                <w:rFonts w:ascii="Times New Roman" w:hAnsi="Times New Roman" w:cs="Times New Roman"/>
-                <w:sz w:val="24"/>
-                <w:szCs w:val="24"/>
-              </w:rPr>
-            </w:pPr>
-          </w:p>
-        </w:tc>
-        <w:tc>
-          <w:tcPr>
-            <w:tcW w:w="993" w:type="dxa"/>
-          </w:tcPr>
-          <w:p>
-            <w:pPr>
-              <w:jc w:val="both"/>
-              <w:rPr>
-                <w:rFonts w:ascii="Times New Roman" w:hAnsi="Times New Roman" w:cs="Times New Roman"/>
-                <w:sz w:val="24"/>
-                <w:szCs w:val="24"/>
-              </w:rPr>
-            </w:pPr>
-          </w:p>
-        </w:tc>
-        <w:tc>
-          <w:tcPr>
-            <w:tcW w:w="1822" w:type="dxa"/>
-            <w:gridSpan w:val="2"/>
-          </w:tcPr>
-          <w:p>
-            <w:pPr>
-              <w:jc w:val="both"/>
-              <w:rPr>
-                <w:rFonts w:ascii="Times New Roman" w:hAnsi="Times New Roman" w:cs="Times New Roman"/>
-                <w:sz w:val="24"/>
-                <w:szCs w:val="24"/>
-              </w:rPr>
-            </w:pPr>
-          </w:p>
-        </w:tc>
-        <w:tc>
-          <w:tcPr>
-            <w:tcW w:w="1296" w:type="dxa"/>
-          </w:tcPr>
-          <w:p>
-            <w:pPr>
-              <w:jc w:val="both"/>
-              <w:rPr>
-                <w:rFonts w:ascii="Times New Roman" w:hAnsi="Times New Roman" w:cs="Times New Roman"/>
-                <w:sz w:val="24"/>
-                <w:szCs w:val="24"/>
-              </w:rPr>
-            </w:pPr>
-          </w:p>
-        </w:tc>
-        <w:tc>
-          <w:tcPr>
-            <w:tcW w:w="1559" w:type="dxa"/>
-          </w:tcPr>
-          <w:p>
-            <w:pPr>
-              <w:jc w:val="both"/>
-              <w:rPr>
-                <w:rFonts w:ascii="Times New Roman" w:hAnsi="Times New Roman" w:cs="Times New Roman"/>
-                <w:sz w:val="24"/>
-                <w:szCs w:val="24"/>
-              </w:rPr>
-            </w:pPr>
-          </w:p>
-        </w:tc>
-        <w:tc>
-          <w:tcPr>
-            <w:tcW w:w="1540" w:type="dxa"/>
-          </w:tcPr>
-          <w:p>
-            <w:pPr>
-              <w:jc w:val="both"/>
-              <w:rPr>
-                <w:rFonts w:ascii="Times New Roman" w:hAnsi="Times New Roman" w:cs="Times New Roman"/>
-                <w:sz w:val="24"/>
-                <w:szCs w:val="24"/>
-              </w:rPr>
-            </w:pPr>
-          </w:p>
-        </w:tc>
-        <w:tc>
-          <w:tcPr>
-            <w:tcW w:w="1154" w:type="dxa"/>
-          </w:tcPr>
-          <w:p>
-            <w:pPr>
-              <w:jc w:val="both"/>
-              <w:rPr>
-                <w:rFonts w:ascii="Times New Roman" w:hAnsi="Times New Roman" w:cs="Times New Roman"/>
-                <w:sz w:val="24"/>
-                <w:szCs w:val="24"/>
-              </w:rPr>
-            </w:pPr>
-          </w:p>
-        </w:tc>
-        <w:tc>
-          <w:tcPr>
-            <w:tcW w:w="1779" w:type="dxa"/>
-          </w:tcPr>
-          <w:p>
-            <w:pPr>
-              <w:jc w:val="both"/>
-              <w:rPr>
-                <w:rFonts w:ascii="Times New Roman" w:hAnsi="Times New Roman" w:cs="Times New Roman"/>
-                <w:sz w:val="24"/>
-                <w:szCs w:val="24"/>
-              </w:rPr>
-            </w:pPr>
-          </w:p>
-        </w:tc>
-      </w:tr>
-      <w:tr>
-        <w:tc>
-          <w:tcPr>
-            <w:tcW w:w="1581" w:type="dxa"/>
-          </w:tcPr>
-          <w:p>
-            <w:pPr>
-              <w:jc w:val="both"/>
-              <w:rPr>
-                <w:rFonts w:ascii="Times New Roman" w:hAnsi="Times New Roman" w:cs="Times New Roman"/>
-                <w:sz w:val="24"/>
-                <w:szCs w:val="24"/>
-              </w:rPr>
-            </w:pPr>
-          </w:p>
-        </w:tc>
-        <w:tc>
-          <w:tcPr>
-            <w:tcW w:w="1504" w:type="dxa"/>
-          </w:tcPr>
-          <w:p>
-            <w:pPr>
-              <w:jc w:val="both"/>
-              <w:rPr>
-                <w:rFonts w:ascii="Times New Roman" w:hAnsi="Times New Roman" w:cs="Times New Roman"/>
-                <w:sz w:val="24"/>
-                <w:szCs w:val="24"/>
-              </w:rPr>
-            </w:pPr>
-          </w:p>
-        </w:tc>
-        <w:tc>
-          <w:tcPr>
-            <w:tcW w:w="992" w:type="dxa"/>
-          </w:tcPr>
-          <w:p>
-            <w:pPr>
-              <w:jc w:val="both"/>
-              <w:rPr>
-                <w:rFonts w:ascii="Times New Roman" w:hAnsi="Times New Roman" w:cs="Times New Roman"/>
-                <w:sz w:val="24"/>
-                <w:szCs w:val="24"/>
-              </w:rPr>
-            </w:pPr>
-          </w:p>
-        </w:tc>
-        <w:tc>
-          <w:tcPr>
-            <w:tcW w:w="993" w:type="dxa"/>
-          </w:tcPr>
-          <w:p>
-            <w:pPr>
-              <w:jc w:val="both"/>
-              <w:rPr>
-                <w:rFonts w:ascii="Times New Roman" w:hAnsi="Times New Roman" w:cs="Times New Roman"/>
-                <w:sz w:val="24"/>
-                <w:szCs w:val="24"/>
-              </w:rPr>
-            </w:pPr>
-          </w:p>
-        </w:tc>
-        <w:tc>
-          <w:tcPr>
-            <w:tcW w:w="1822" w:type="dxa"/>
-            <w:gridSpan w:val="2"/>
-          </w:tcPr>
-          <w:p>
-            <w:pPr>
-              <w:jc w:val="both"/>
-              <w:rPr>
-                <w:rFonts w:ascii="Times New Roman" w:hAnsi="Times New Roman" w:cs="Times New Roman"/>
-                <w:sz w:val="24"/>
-                <w:szCs w:val="24"/>
-              </w:rPr>
-            </w:pPr>
-          </w:p>
-        </w:tc>
-        <w:tc>
-          <w:tcPr>
-            <w:tcW w:w="1296" w:type="dxa"/>
-          </w:tcPr>
-          <w:p>
-            <w:pPr>
-              <w:jc w:val="both"/>
-              <w:rPr>
-                <w:rFonts w:ascii="Times New Roman" w:hAnsi="Times New Roman" w:cs="Times New Roman"/>
-                <w:sz w:val="24"/>
-                <w:szCs w:val="24"/>
-              </w:rPr>
-            </w:pPr>
-          </w:p>
-        </w:tc>
-        <w:tc>
-          <w:tcPr>
-            <w:tcW w:w="1559" w:type="dxa"/>
-          </w:tcPr>
-          <w:p>
-            <w:pPr>
-              <w:jc w:val="both"/>
-              <w:rPr>
-                <w:rFonts w:ascii="Times New Roman" w:hAnsi="Times New Roman" w:cs="Times New Roman"/>
-                <w:sz w:val="24"/>
-                <w:szCs w:val="24"/>
-              </w:rPr>
-            </w:pPr>
-          </w:p>
-        </w:tc>
-        <w:tc>
-          <w:tcPr>
-            <w:tcW w:w="1540" w:type="dxa"/>
-          </w:tcPr>
-          <w:p>
-            <w:pPr>
-              <w:jc w:val="both"/>
-              <w:rPr>
-                <w:rFonts w:ascii="Times New Roman" w:hAnsi="Times New Roman" w:cs="Times New Roman"/>
-                <w:sz w:val="24"/>
-                <w:szCs w:val="24"/>
-              </w:rPr>
-            </w:pPr>
-          </w:p>
-        </w:tc>
-        <w:tc>
-          <w:tcPr>
-            <w:tcW w:w="1154" w:type="dxa"/>
-          </w:tcPr>
-          <w:p>
-            <w:pPr>
-              <w:jc w:val="both"/>
-              <w:rPr>
-                <w:rFonts w:ascii="Times New Roman" w:hAnsi="Times New Roman" w:cs="Times New Roman"/>
-                <w:sz w:val="24"/>
-                <w:szCs w:val="24"/>
-              </w:rPr>
-            </w:pPr>
-          </w:p>
-        </w:tc>
-        <w:tc>
-          <w:tcPr>
-            <w:tcW w:w="1779" w:type="dxa"/>
-          </w:tcPr>
-          <w:p>
-            <w:pPr>
-              <w:jc w:val="both"/>
-              <w:rPr>
-                <w:rFonts w:ascii="Times New Roman" w:hAnsi="Times New Roman" w:cs="Times New Roman"/>
-                <w:sz w:val="24"/>
-                <w:szCs w:val="24"/>
-              </w:rPr>
-            </w:pPr>
-          </w:p>
-        </w:tc>
-      </w:tr>
-      <w:tr>
-        <w:tc>
-          <w:tcPr>
-            <w:tcW w:w="1581" w:type="dxa"/>
-          </w:tcPr>
-          <w:p>
-            <w:pPr>
-              <w:jc w:val="both"/>
-              <w:rPr>
-                <w:rFonts w:ascii="Times New Roman" w:hAnsi="Times New Roman" w:cs="Times New Roman"/>
-                <w:sz w:val="24"/>
-                <w:szCs w:val="24"/>
-              </w:rPr>
-            </w:pPr>
-          </w:p>
-        </w:tc>
-        <w:tc>
-          <w:tcPr>
-            <w:tcW w:w="1504" w:type="dxa"/>
-          </w:tcPr>
-          <w:p>
-            <w:pPr>
-              <w:jc w:val="both"/>
-              <w:rPr>
-                <w:rFonts w:ascii="Times New Roman" w:hAnsi="Times New Roman" w:cs="Times New Roman"/>
-                <w:sz w:val="24"/>
-                <w:szCs w:val="24"/>
-              </w:rPr>
-            </w:pPr>
-          </w:p>
-        </w:tc>
-        <w:tc>
-          <w:tcPr>
-            <w:tcW w:w="992" w:type="dxa"/>
-          </w:tcPr>
-          <w:p>
-            <w:pPr>
-              <w:jc w:val="both"/>
-              <w:rPr>
-                <w:rFonts w:ascii="Times New Roman" w:hAnsi="Times New Roman" w:cs="Times New Roman"/>
-                <w:sz w:val="24"/>
-                <w:szCs w:val="24"/>
-              </w:rPr>
-            </w:pPr>
-          </w:p>
-        </w:tc>
-        <w:tc>
-          <w:tcPr>
-            <w:tcW w:w="993" w:type="dxa"/>
-          </w:tcPr>
-          <w:p>
-            <w:pPr>
-              <w:jc w:val="both"/>
-              <w:rPr>
-                <w:rFonts w:ascii="Times New Roman" w:hAnsi="Times New Roman" w:cs="Times New Roman"/>
-                <w:sz w:val="24"/>
-                <w:szCs w:val="24"/>
-              </w:rPr>
-            </w:pPr>
-          </w:p>
-        </w:tc>
-        <w:tc>
-          <w:tcPr>
-            <w:tcW w:w="1822" w:type="dxa"/>
-            <w:gridSpan w:val="2"/>
-          </w:tcPr>
-          <w:p>
-            <w:pPr>
-              <w:jc w:val="both"/>
-              <w:rPr>
-                <w:rFonts w:ascii="Times New Roman" w:hAnsi="Times New Roman" w:cs="Times New Roman"/>
-                <w:sz w:val="24"/>
-                <w:szCs w:val="24"/>
-              </w:rPr>
-            </w:pPr>
-          </w:p>
-        </w:tc>
-        <w:tc>
-          <w:tcPr>
-            <w:tcW w:w="1296" w:type="dxa"/>
-          </w:tcPr>
-          <w:p>
-            <w:pPr>
-              <w:jc w:val="both"/>
-              <w:rPr>
-                <w:rFonts w:ascii="Times New Roman" w:hAnsi="Times New Roman" w:cs="Times New Roman"/>
-                <w:sz w:val="24"/>
-                <w:szCs w:val="24"/>
-              </w:rPr>
-            </w:pPr>
-          </w:p>
-        </w:tc>
-        <w:tc>
-          <w:tcPr>
-            <w:tcW w:w="1559" w:type="dxa"/>
-          </w:tcPr>
-          <w:p>
-            <w:pPr>
-              <w:jc w:val="both"/>
-              <w:rPr>
-                <w:rFonts w:ascii="Times New Roman" w:hAnsi="Times New Roman" w:cs="Times New Roman"/>
-                <w:sz w:val="24"/>
-                <w:szCs w:val="24"/>
-              </w:rPr>
-            </w:pPr>
-          </w:p>
-        </w:tc>
-        <w:tc>
-          <w:tcPr>
-            <w:tcW w:w="1540" w:type="dxa"/>
-          </w:tcPr>
-          <w:p>
-            <w:pPr>
-              <w:jc w:val="both"/>
-              <w:rPr>
-                <w:rFonts w:ascii="Times New Roman" w:hAnsi="Times New Roman" w:cs="Times New Roman"/>
-                <w:sz w:val="24"/>
-                <w:szCs w:val="24"/>
-              </w:rPr>
-            </w:pPr>
-          </w:p>
-        </w:tc>
-        <w:tc>
-          <w:tcPr>
-            <w:tcW w:w="1154" w:type="dxa"/>
-          </w:tcPr>
-          <w:p>
-            <w:pPr>
-              <w:jc w:val="both"/>
-              <w:rPr>
-                <w:rFonts w:ascii="Times New Roman" w:hAnsi="Times New Roman" w:cs="Times New Roman"/>
-                <w:sz w:val="24"/>
-                <w:szCs w:val="24"/>
-              </w:rPr>
-            </w:pPr>
-          </w:p>
-        </w:tc>
-        <w:tc>
-          <w:tcPr>
-            <w:tcW w:w="1779" w:type="dxa"/>
-          </w:tcPr>
-          <w:p>
-            <w:pPr>
-              <w:jc w:val="both"/>
-              <w:rPr>
-                <w:rFonts w:ascii="Times New Roman" w:hAnsi="Times New Roman" w:cs="Times New Roman"/>
-                <w:sz w:val="24"/>
-                <w:szCs w:val="24"/>
-              </w:rPr>
-            </w:pPr>
-          </w:p>
-        </w:tc>
-      </w:tr>
-      <w:tr>
-        <w:tc>
-          <w:tcPr>
-            <w:tcW w:w="5070" w:type="dxa"/>
-            <w:gridSpan w:val="4"/>
-          </w:tcPr>
-          <w:p>
-            <w:pPr>
-              <w:jc w:val="both"/>
-              <w:rPr>
-                <w:rFonts w:ascii="Times New Roman" w:hAnsi="Times New Roman" w:cs="Times New Roman"/>
-                <w:sz w:val="24"/>
-                <w:szCs w:val="24"/>
-              </w:rPr>
-            </w:pPr>
-            <w:r>
-              <w:rPr>
-                <w:rFonts w:ascii="Times New Roman" w:hAnsi="Times New Roman" w:cs="Times New Roman"/>
-                <w:b/>
-                <w:sz w:val="24"/>
-                <w:szCs w:val="24"/>
-              </w:rPr>
-              <w:t>TOTALES</w:t>
-            </w:r>
-          </w:p>
-        </w:tc>
-        <w:tc>
-          <w:tcPr>
-            <w:tcW w:w="1822" w:type="dxa"/>
-            <w:gridSpan w:val="2"/>
-          </w:tcPr>
-          <w:p>
-            <w:pPr>
-              <w:jc w:val="both"/>
-              <w:rPr>
-                <w:rFonts w:ascii="Times New Roman" w:hAnsi="Times New Roman" w:cs="Times New Roman"/>
-                <w:sz w:val="24"/>
-                <w:szCs w:val="24"/>
-              </w:rPr>
-            </w:pPr>
             <w:r>
               <w:rPr>
                 <w:rFonts w:ascii="Times New Roman" w:hAnsi="Times New Roman" w:cs="Times New Roman"/>
@@ -2950,7 +2165,7 @@
                 <w:sz w:val="24"/>
                 <w:szCs w:val="24"/>
               </w:rPr>
-              <w:instrText xml:space="preserve"> MERGEFIELD  ${SUM_LQ04_IMCPRC}  \* MERGEFORMAT </w:instrText>
+              <w:instrText xml:space="preserve"> MERGEFIELD  ${SUM_LQ04_IMDEUD}  \* MERGEFORMAT </w:instrText>
             </w:r>
             <w:r>
               <w:rPr>
@@ -2967,352 +2182,7 @@
                 <w:sz w:val="24"/>
                 <w:szCs w:val="24"/>
               </w:rPr>
-              <w:t>«${SUM_LQ04</w:t>
-            </w:r>
-            <w:r>
-              <w:rPr>
-                <w:rFonts w:ascii="Times New Roman" w:hAnsi="Times New Roman" w:cs="Times New Roman"/>
-                <w:noProof/>
-                <w:sz w:val="24"/>
-                <w:szCs w:val="24"/>
-              </w:rPr>
-              <w:lastRenderedPageBreak/>
-              <w:t>_IMCPRC}»</w:t>
-            </w:r>
-            <w:r>
-              <w:rPr>
-                <w:rFonts w:ascii="Times New Roman" w:hAnsi="Times New Roman" w:cs="Times New Roman"/>
-                <w:sz w:val="24"/>
-                <w:szCs w:val="24"/>
-              </w:rPr>
-              <w:fldChar w:fldCharType="end"/>
-            </w:r>
-          </w:p>
-        </w:tc>
-        <w:tc>
-          <w:tcPr>
-            <w:tcW w:w="1296" w:type="dxa"/>
-          </w:tcPr>
-          <w:p>
-            <w:pPr>
-              <w:jc w:val="both"/>
-              <w:rPr>
-                <w:rFonts w:ascii="Times New Roman" w:hAnsi="Times New Roman" w:cs="Times New Roman"/>
-                <w:sz w:val="24"/>
-                <w:szCs w:val="24"/>
-              </w:rPr>
-            </w:pPr>
-            <w:r>
-              <w:rPr>
-                <w:rFonts w:ascii="Times New Roman" w:hAnsi="Times New Roman" w:cs="Times New Roman"/>
-                <w:sz w:val="24"/>
-                <w:szCs w:val="24"/>
-              </w:rPr>
-              <w:lastRenderedPageBreak/>
-              <w:fldChar w:fldCharType="begin"/>
-            </w:r>
-            <w:r>
-              <w:rPr>
-                <w:rFonts w:ascii="Times New Roman" w:hAnsi="Times New Roman" w:cs="Times New Roman"/>
-                <w:sz w:val="24"/>
-                <w:szCs w:val="24"/>
-              </w:rPr>
-              <w:instrText xml:space="preserve"> MERGEFIELD  ${SUM_LQ04_IMPRTV}  \* MERGEFORMAT </w:instrText>
-            </w:r>
-            <w:r>
-              <w:rPr>
-                <w:rFonts w:ascii="Times New Roman" w:hAnsi="Times New Roman" w:cs="Times New Roman"/>
-                <w:sz w:val="24"/>
-                <w:szCs w:val="24"/>
-              </w:rPr>
-              <w:fldChar w:fldCharType="separate"/>
-            </w:r>
-            <w:r>
-              <w:rPr>
-                <w:rFonts w:ascii="Times New Roman" w:hAnsi="Times New Roman" w:cs="Times New Roman"/>
-                <w:noProof/>
-                <w:sz w:val="24"/>
-                <w:szCs w:val="24"/>
-              </w:rPr>
-              <w:t>«${SUM_</w:t>
-            </w:r>
-            <w:r>
-              <w:rPr>
-                <w:rFonts w:ascii="Times New Roman" w:hAnsi="Times New Roman" w:cs="Times New Roman"/>
-                <w:noProof/>
-                <w:sz w:val="24"/>
-                <w:szCs w:val="24"/>
-              </w:rPr>
-              <w:lastRenderedPageBreak/>
-              <w:t>LQ04_IMPRTV}»</w:t>
-            </w:r>
-            <w:r>
-              <w:rPr>
-                <w:rFonts w:ascii="Times New Roman" w:hAnsi="Times New Roman" w:cs="Times New Roman"/>
-                <w:sz w:val="24"/>
-                <w:szCs w:val="24"/>
-              </w:rPr>
-              <w:fldChar w:fldCharType="end"/>
-            </w:r>
-          </w:p>
-        </w:tc>
-        <w:tc>
-          <w:tcPr>
-            <w:tcW w:w="1559" w:type="dxa"/>
-          </w:tcPr>
-          <w:p>
-            <w:pPr>
-              <w:jc w:val="both"/>
-              <w:rPr>
-                <w:rFonts w:ascii="Times New Roman" w:hAnsi="Times New Roman" w:cs="Times New Roman"/>
-                <w:sz w:val="24"/>
-                <w:szCs w:val="24"/>
-              </w:rPr>
-            </w:pPr>
-            <w:r>
-              <w:rPr>
-                <w:rFonts w:ascii="Times New Roman" w:hAnsi="Times New Roman" w:cs="Times New Roman"/>
-                <w:sz w:val="24"/>
-                <w:szCs w:val="24"/>
-              </w:rPr>
-              <w:lastRenderedPageBreak/>
-              <w:fldChar w:fldCharType="begin"/>
-            </w:r>
-            <w:r>
-              <w:rPr>
-                <w:rFonts w:ascii="Times New Roman" w:hAnsi="Times New Roman" w:cs="Times New Roman"/>
-                <w:sz w:val="24"/>
-                <w:szCs w:val="24"/>
-              </w:rPr>
-              <w:instrText xml:space="preserve"> MERGEFIELD  ${SUM_LQ04_IMCGTA}  \* MERGEFORMAT </w:instrText>
-            </w:r>
-            <w:r>
-              <w:rPr>
-                <w:rFonts w:ascii="Times New Roman" w:hAnsi="Times New Roman" w:cs="Times New Roman"/>
-                <w:sz w:val="24"/>
-                <w:szCs w:val="24"/>
-              </w:rPr>
-              <w:fldChar w:fldCharType="separate"/>
-            </w:r>
-            <w:r>
-              <w:rPr>
-                <w:rFonts w:ascii="Times New Roman" w:hAnsi="Times New Roman" w:cs="Times New Roman"/>
-                <w:noProof/>
-                <w:sz w:val="24"/>
-                <w:szCs w:val="24"/>
-              </w:rPr>
-              <w:t>«${SUM_LQ</w:t>
-            </w:r>
-            <w:r>
-              <w:rPr>
-                <w:rFonts w:ascii="Times New Roman" w:hAnsi="Times New Roman" w:cs="Times New Roman"/>
-                <w:noProof/>
-                <w:sz w:val="24"/>
-                <w:szCs w:val="24"/>
-              </w:rPr>
-              <w:lastRenderedPageBreak/>
-              <w:t>04_IMCGTA}»</w:t>
-            </w:r>
-            <w:r>
-              <w:rPr>
-                <w:rFonts w:ascii="Times New Roman" w:hAnsi="Times New Roman" w:cs="Times New Roman"/>
-                <w:sz w:val="24"/>
-                <w:szCs w:val="24"/>
-              </w:rPr>
-              <w:fldChar w:fldCharType="end"/>
-            </w:r>
-          </w:p>
-        </w:tc>
-        <w:tc>
-          <w:tcPr>
-            <w:tcW w:w="1540" w:type="dxa"/>
-          </w:tcPr>
-          <w:p>
-            <w:pPr>
-              <w:jc w:val="both"/>
-              <w:rPr>
-                <w:rFonts w:ascii="Times New Roman" w:hAnsi="Times New Roman" w:cs="Times New Roman"/>
-                <w:sz w:val="24"/>
-                <w:szCs w:val="24"/>
-              </w:rPr>
-            </w:pPr>
-            <w:r>
-              <w:rPr>
-                <w:rFonts w:ascii="Times New Roman" w:hAnsi="Times New Roman" w:cs="Times New Roman"/>
-                <w:sz w:val="24"/>
-                <w:szCs w:val="24"/>
-              </w:rPr>
-              <w:lastRenderedPageBreak/>
-              <w:fldChar w:fldCharType="begin"/>
-            </w:r>
-            <w:r>
-              <w:rPr>
-                <w:rFonts w:ascii="Times New Roman" w:hAnsi="Times New Roman" w:cs="Times New Roman"/>
-                <w:sz w:val="24"/>
-                <w:szCs w:val="24"/>
-              </w:rPr>
-              <w:instrText xml:space="preserve"> MERGEFIELD  ${SUM_LQ04_IMINDR}  \* MERGEFORMAT </w:instrText>
-            </w:r>
-            <w:r>
-              <w:rPr>
-                <w:rFonts w:ascii="Times New Roman" w:hAnsi="Times New Roman" w:cs="Times New Roman"/>
-                <w:sz w:val="24"/>
-                <w:szCs w:val="24"/>
-              </w:rPr>
-              <w:fldChar w:fldCharType="separate"/>
-            </w:r>
-            <w:r>
-              <w:rPr>
-                <w:rFonts w:ascii="Times New Roman" w:hAnsi="Times New Roman" w:cs="Times New Roman"/>
-                <w:noProof/>
-                <w:sz w:val="24"/>
-                <w:szCs w:val="24"/>
-              </w:rPr>
-              <w:t>«${SUM_LQ</w:t>
-            </w:r>
-            <w:r>
-              <w:rPr>
-                <w:rFonts w:ascii="Times New Roman" w:hAnsi="Times New Roman" w:cs="Times New Roman"/>
-                <w:noProof/>
-                <w:sz w:val="24"/>
-                <w:szCs w:val="24"/>
-              </w:rPr>
-              <w:lastRenderedPageBreak/>
-              <w:t>04_IMINDR}»</w:t>
-            </w:r>
-            <w:r>
-              <w:rPr>
-                <w:rFonts w:ascii="Times New Roman" w:hAnsi="Times New Roman" w:cs="Times New Roman"/>
-                <w:sz w:val="24"/>
-                <w:szCs w:val="24"/>
-              </w:rPr>
-              <w:fldChar w:fldCharType="end"/>
-            </w:r>
-          </w:p>
-        </w:tc>
-        <w:tc>
-          <w:tcPr>
-            <w:tcW w:w="1154" w:type="dxa"/>
-          </w:tcPr>
-          <w:p>
-            <w:pPr>
-              <w:jc w:val="both"/>
-              <w:rPr>
-                <w:rFonts w:ascii="Times New Roman" w:hAnsi="Times New Roman" w:cs="Times New Roman"/>
-                <w:sz w:val="24"/>
-                <w:szCs w:val="24"/>
-              </w:rPr>
-            </w:pPr>
-            <w:r>
-              <w:rPr>
-                <w:rFonts w:ascii="Times New Roman" w:hAnsi="Times New Roman" w:cs="Times New Roman"/>
-                <w:sz w:val="24"/>
-                <w:szCs w:val="24"/>
-              </w:rPr>
-              <w:lastRenderedPageBreak/>
-              <w:fldChar w:fldCharType="begin"/>
-            </w:r>
-            <w:r>
-              <w:rPr>
-                <w:rFonts w:ascii="Times New Roman" w:hAnsi="Times New Roman" w:cs="Times New Roman"/>
-                <w:sz w:val="24"/>
-                <w:szCs w:val="24"/>
-              </w:rPr>
-              <w:instrText xml:space="preserve"> MERGEFIELD  ${SUM_LQ04_IMBIM4}  \* MERGEFORMAT </w:instrText>
-            </w:r>
-            <w:r>
-              <w:rPr>
-                <w:rFonts w:ascii="Times New Roman" w:hAnsi="Times New Roman" w:cs="Times New Roman"/>
-                <w:sz w:val="24"/>
-                <w:szCs w:val="24"/>
-              </w:rPr>
-              <w:fldChar w:fldCharType="separate"/>
-            </w:r>
-            <w:r>
-              <w:rPr>
-                <w:rFonts w:ascii="Times New Roman" w:hAnsi="Times New Roman" w:cs="Times New Roman"/>
-                <w:noProof/>
-                <w:sz w:val="24"/>
-                <w:szCs w:val="24"/>
-              </w:rPr>
-              <w:t>«${SUM</w:t>
-            </w:r>
-            <w:r>
-              <w:rPr>
-                <w:rFonts w:ascii="Times New Roman" w:hAnsi="Times New Roman" w:cs="Times New Roman"/>
-                <w:noProof/>
-                <w:sz w:val="24"/>
-                <w:szCs w:val="24"/>
-              </w:rPr>
-              <w:lastRenderedPageBreak/>
-              <w:t>_LQ04_IMBIM4}»</w:t>
-            </w:r>
-            <w:r>
-              <w:rPr>
-                <w:rFonts w:ascii="Times New Roman" w:hAnsi="Times New Roman" w:cs="Times New Roman"/>
-                <w:sz w:val="24"/>
-                <w:szCs w:val="24"/>
-              </w:rPr>
-              <w:fldChar w:fldCharType="end"/>
-            </w:r>
-          </w:p>
-        </w:tc>
-        <w:tc>
-          <w:tcPr>
-            <w:tcW w:w="1779" w:type="dxa"/>
-          </w:tcPr>
-          <w:p>
-            <w:pPr>
-              <w:jc w:val="both"/>
-              <w:rPr>
-                <w:rFonts w:ascii="Times New Roman" w:hAnsi="Times New Roman" w:cs="Times New Roman"/>
-                <w:sz w:val="24"/>
-                <w:szCs w:val="24"/>
-              </w:rPr>
-            </w:pPr>
-            <w:r>
-              <w:rPr>
-                <w:rFonts w:ascii="Times New Roman" w:hAnsi="Times New Roman" w:cs="Times New Roman"/>
-                <w:sz w:val="24"/>
-                <w:szCs w:val="24"/>
-              </w:rPr>
-              <w:lastRenderedPageBreak/>
-              <w:fldChar w:fldCharType="begin"/>
-            </w:r>
-            <w:r>
-              <w:rPr>
-                <w:rFonts w:ascii="Times New Roman" w:hAnsi="Times New Roman" w:cs="Times New Roman"/>
-                <w:sz w:val="24"/>
-                <w:szCs w:val="24"/>
-              </w:rPr>
-              <w:instrText xml:space="preserve"> MERGEFIELD  ${SUM_LQ04_IMDEUD}  \* MERGEFORMAT </w:instrText>
-            </w:r>
-            <w:r>
-              <w:rPr>
-                <w:rFonts w:ascii="Times New Roman" w:hAnsi="Times New Roman" w:cs="Times New Roman"/>
-                <w:sz w:val="24"/>
-                <w:szCs w:val="24"/>
-              </w:rPr>
-              <w:fldChar w:fldCharType="separate"/>
-            </w:r>
-            <w:r>
-              <w:rPr>
-                <w:rFonts w:ascii="Times New Roman" w:hAnsi="Times New Roman" w:cs="Times New Roman"/>
-                <w:noProof/>
-                <w:sz w:val="24"/>
-                <w:szCs w:val="24"/>
-              </w:rPr>
-              <w:t>«${SUM_LQ04</w:t>
-            </w:r>
-            <w:r>
-              <w:rPr>
-                <w:rFonts w:ascii="Times New Roman" w:hAnsi="Times New Roman" w:cs="Times New Roman"/>
-                <w:noProof/>
-                <w:sz w:val="24"/>
-                <w:szCs w:val="24"/>
-              </w:rPr>
-              <w:lastRenderedPageBreak/>
-              <w:t>_IMDEUD}»</w:t>
+              <w:t>«${SUM_LQ04_IMDEUD}»</w:t>
             </w:r>
             <w:r>
               <w:rPr>
@@ -3341,7 +2211,6 @@
           <w:sz w:val="24"/>
           <w:szCs w:val="24"/>
         </w:rPr>
-        <w:lastRenderedPageBreak/>
         <w:br w:type="page"/>
       </w:r>
     </w:p>
@@ -3354,8 +2223,9 @@
           <w:szCs w:val="24"/>
         </w:rPr>
         <w:sectPr>
+          <w:headerReference w:type="default" r:id="rId8"/>
           <w:pgSz w:w="16838" w:h="11906" w:orient="landscape"/>
-          <w:pgMar w:top="1701" w:right="1417" w:bottom="1701" w:left="1417" w:header="708" w:footer="708" w:gutter="0"/>
+          <w:pgMar w:top="1701" w:right="1417" w:bottom="1701" w:left="1417" w:header="567" w:footer="708" w:gutter="0"/>
           <w:cols w:space="708"/>
           <w:docGrid w:linePitch="360"/>
         </w:sectPr>
@@ -3543,34 +2413,28 @@
         <w:t>.</w:t>
       </w:r>
     </w:p>
-    <w:p>
-      <w:pPr>
-        <w:ind w:left="5664" w:hanging="5664"/>
-        <w:jc w:val="both"/>
-        <w:rPr>
-          <w:rFonts w:ascii="Times New Roman" w:hAnsi="Times New Roman" w:cs="Times New Roman"/>
-          <w:sz w:val="24"/>
-          <w:szCs w:val="24"/>
-        </w:rPr>
-      </w:pPr>
-    </w:p>
     <w:tbl>
       <w:tblPr>
         <w:tblStyle w:val="Tablaconcuadrcula"/>
-        <w:tblW w:w="9270" w:type="dxa"/>
+        <w:tblpPr w:leftFromText="141" w:rightFromText="141" w:vertAnchor="text" w:horzAnchor="margin" w:tblpXSpec="right" w:tblpY="393"/>
+        <w:tblW w:w="0" w:type="auto"/>
+        <w:jc w:val="right"/>
         <w:tblLook w:val="04A0" w:firstRow="1" w:lastRow="0" w:firstColumn="1" w:lastColumn="0" w:noHBand="0" w:noVBand="1"/>
       </w:tblPr>
       <w:tblGrid>
-        <w:gridCol w:w="3087"/>
-        <w:gridCol w:w="2400"/>
-        <w:gridCol w:w="1760"/>
-        <w:gridCol w:w="1947"/>
-        <w:gridCol w:w="1933"/>
+        <w:gridCol w:w="2399"/>
+        <w:gridCol w:w="1877"/>
+        <w:gridCol w:w="1390"/>
+        <w:gridCol w:w="1532"/>
+        <w:gridCol w:w="1522"/>
       </w:tblGrid>
       <w:tr>
-        <w:tc>
-          <w:tcPr>
-            <w:tcW w:w="1056" w:type="dxa"/>
+        <w:trPr>
+          <w:jc w:val="right"/>
+        </w:trPr>
+        <w:tc>
+          <w:tcPr>
+            <w:tcW w:w="0" w:type="auto"/>
             <w:tcBorders>
               <w:top w:val="nil"/>
               <w:left w:val="nil"/>
@@ -3601,7 +2465,7 @@
         </w:tc>
         <w:tc>
           <w:tcPr>
-            <w:tcW w:w="1577" w:type="dxa"/>
+            <w:tcW w:w="0" w:type="auto"/>
             <w:tcBorders>
               <w:top w:val="nil"/>
               <w:left w:val="nil"/>
@@ -3626,22 +2490,13 @@
                 <w:sz w:val="24"/>
                 <w:szCs w:val="24"/>
               </w:rPr>
-              <w:t>CONCEPT</w:t>
-            </w:r>
-            <w:r>
-              <w:rPr>
-                <w:rFonts w:ascii="Times New Roman" w:hAnsi="Times New Roman" w:cs="Times New Roman"/>
-                <w:b/>
-                <w:sz w:val="24"/>
-                <w:szCs w:val="24"/>
-              </w:rPr>
-              <w:t>O</w:t>
-            </w:r>
-          </w:p>
-        </w:tc>
-        <w:tc>
-          <w:tcPr>
-            <w:tcW w:w="3034" w:type="dxa"/>
+              <w:t>CONCEPTO</w:t>
+            </w:r>
+          </w:p>
+        </w:tc>
+        <w:tc>
+          <w:tcPr>
+            <w:tcW w:w="0" w:type="auto"/>
             <w:tcBorders>
               <w:top w:val="nil"/>
               <w:left w:val="nil"/>
@@ -3672,7 +2527,7 @@
         </w:tc>
         <w:tc>
           <w:tcPr>
-            <w:tcW w:w="2560" w:type="dxa"/>
+            <w:tcW w:w="0" w:type="auto"/>
             <w:tcBorders>
               <w:top w:val="nil"/>
               <w:left w:val="nil"/>
@@ -3703,7 +2558,7 @@
         </w:tc>
         <w:tc>
           <w:tcPr>
-            <w:tcW w:w="1043" w:type="dxa"/>
+            <w:tcW w:w="0" w:type="auto"/>
             <w:tcBorders>
               <w:top w:val="nil"/>
               <w:left w:val="nil"/>
@@ -3734,9 +2589,12 @@
         </w:tc>
       </w:tr>
       <w:tr>
-        <w:tc>
-          <w:tcPr>
-            <w:tcW w:w="1056" w:type="dxa"/>
+        <w:trPr>
+          <w:jc w:val="right"/>
+        </w:trPr>
+        <w:tc>
+          <w:tcPr>
+            <w:tcW w:w="0" w:type="auto"/>
             <w:tcBorders>
               <w:top w:val="single" w:sz="4" w:space="0" w:color="auto"/>
             </w:tcBorders>
@@ -3877,7 +2735,7 @@
         </w:tc>
         <w:tc>
           <w:tcPr>
-            <w:tcW w:w="1577" w:type="dxa"/>
+            <w:tcW w:w="0" w:type="auto"/>
             <w:tcBorders>
               <w:top w:val="single" w:sz="4" w:space="0" w:color="auto"/>
             </w:tcBorders>
@@ -3936,7 +2794,7 @@
         </w:tc>
         <w:tc>
           <w:tcPr>
-            <w:tcW w:w="3034" w:type="dxa"/>
+            <w:tcW w:w="0" w:type="auto"/>
             <w:tcBorders>
               <w:top w:val="single" w:sz="4" w:space="0" w:color="auto"/>
             </w:tcBorders>
@@ -3996,7 +2854,7 @@
         </w:tc>
         <w:tc>
           <w:tcPr>
-            <w:tcW w:w="2560" w:type="dxa"/>
+            <w:tcW w:w="0" w:type="auto"/>
             <w:tcBorders>
               <w:top w:val="single" w:sz="4" w:space="0" w:color="auto"/>
             </w:tcBorders>
@@ -4056,7 +2914,7 @@
         </w:tc>
         <w:tc>
           <w:tcPr>
-            <w:tcW w:w="1043" w:type="dxa"/>
+            <w:tcW w:w="0" w:type="auto"/>
             <w:tcBorders>
               <w:top w:val="single" w:sz="4" w:space="0" w:color="auto"/>
             </w:tcBorders>
@@ -4115,6 +2973,17 @@
         </w:tc>
       </w:tr>
     </w:tbl>
+    <w:p>
+      <w:pPr>
+        <w:ind w:left="5664" w:hanging="5664"/>
+        <w:jc w:val="both"/>
+        <w:rPr>
+          <w:rFonts w:ascii="Times New Roman" w:hAnsi="Times New Roman" w:cs="Times New Roman"/>
+          <w:sz w:val="24"/>
+          <w:szCs w:val="24"/>
+        </w:rPr>
+      </w:pPr>
+    </w:p>
     <w:p>
       <w:pPr>
         <w:jc w:val="both"/>
@@ -4216,49 +3085,48 @@
           <w:sz w:val="24"/>
           <w:szCs w:val="24"/>
         </w:rPr>
-        <w:t xml:space="preserve">apoderado(a) de </w:t>
-      </w:r>
-      <w:proofErr w:type="spellStart"/>
-      <w:r>
-        <w:rPr>
-          <w:rFonts w:ascii="Times New Roman" w:hAnsi="Times New Roman" w:cs="Times New Roman"/>
-          <w:sz w:val="24"/>
-          <w:szCs w:val="24"/>
-        </w:rPr>
-        <w:t>Bankia</w:t>
-      </w:r>
-      <w:proofErr w:type="spellEnd"/>
-      <w:r>
-        <w:rPr>
-          <w:rFonts w:ascii="Times New Roman" w:hAnsi="Times New Roman" w:cs="Times New Roman"/>
-          <w:sz w:val="24"/>
-          <w:szCs w:val="24"/>
-        </w:rPr>
-        <w:t xml:space="preserve">, S.A. con NIF </w:t>
-      </w:r>
-      <w:r>
-        <w:rPr>
-          <w:rFonts w:ascii="Times New Roman" w:hAnsi="Times New Roman" w:cs="Times New Roman"/>
-          <w:sz w:val="24"/>
-          <w:szCs w:val="24"/>
-        </w:rPr>
-        <w:t>A</w:t>
-      </w:r>
-      <w:r>
-        <w:rPr>
-          <w:rFonts w:ascii="MS Mincho" w:eastAsia="MS Mincho" w:hAnsi="MS Mincho" w:cs="MS Mincho" w:hint="eastAsia"/>
-          <w:sz w:val="24"/>
-          <w:szCs w:val="24"/>
-        </w:rPr>
-        <w:t>‑</w:t>
-      </w:r>
-      <w:r>
-        <w:rPr>
-          <w:rFonts w:ascii="Times New Roman" w:hAnsi="Times New Roman" w:cs="Times New Roman"/>
-          <w:sz w:val="24"/>
-          <w:szCs w:val="24"/>
-        </w:rPr>
-        <w:t>14010342, domiciliada en C/ Pintor Sorolla, 8 - 46002 Valencia</w:t>
+        <w:t xml:space="preserve">apoderado(a) </w:t>
+      </w:r>
+      <w:r>
+        <w:rPr>
+          <w:rFonts w:ascii="Times New Roman" w:hAnsi="Times New Roman" w:cs="Times New Roman"/>
+          <w:sz w:val="24"/>
+          <w:szCs w:val="24"/>
+        </w:rPr>
+        <w:fldChar w:fldCharType="begin"/>
+      </w:r>
+      <w:r>
+        <w:rPr>
+          <w:rFonts w:ascii="Times New Roman" w:hAnsi="Times New Roman" w:cs="Times New Roman"/>
+          <w:sz w:val="24"/>
+          <w:szCs w:val="24"/>
+        </w:rPr>
+        <w:instrText xml:space="preserve"> MERGEFIELD  ${INFO_ENTIDAD}  \* MERGEFORMAT </w:instrText>
+      </w:r>
+      <w:r>
+        <w:rPr>
+          <w:rFonts w:ascii="Times New Roman" w:hAnsi="Times New Roman" w:cs="Times New Roman"/>
+          <w:sz w:val="24"/>
+          <w:szCs w:val="24"/>
+        </w:rPr>
+        <w:fldChar w:fldCharType="separate"/>
+      </w:r>
+      <w:r>
+        <w:rPr>
+          <w:rFonts w:ascii="Times New Roman" w:hAnsi="Times New Roman" w:cs="Times New Roman"/>
+          <w:noProof/>
+          <w:sz w:val="24"/>
+          <w:szCs w:val="24"/>
+        </w:rPr>
+        <w:t>«${INFO_ENTIDAD}»</w:t>
+      </w:r>
+      <w:r>
+        <w:rPr>
+          <w:rFonts w:ascii="Times New Roman" w:hAnsi="Times New Roman" w:cs="Times New Roman"/>
+          <w:sz w:val="24"/>
+          <w:szCs w:val="24"/>
+        </w:rPr>
+        <w:fldChar w:fldCharType="end"/>
       </w:r>
       <w:r>
         <w:rPr>
@@ -4558,7 +3426,15 @@
                 <w:sz w:val="24"/>
                 <w:szCs w:val="24"/>
               </w:rPr>
-              <w:t xml:space="preserve">, un saldo deudor de </w:t>
+              <w:t xml:space="preserve"> </w:t>
+            </w:r>
+            <w:r>
+              <w:rPr>
+                <w:rFonts w:ascii="Times New Roman" w:hAnsi="Times New Roman" w:cs="Times New Roman"/>
+                <w:sz w:val="24"/>
+                <w:szCs w:val="24"/>
+              </w:rPr>
+              <w:t xml:space="preserve">un saldo deudor de </w:t>
             </w:r>
             <w:r>
               <w:rPr>
@@ -4658,23 +3534,54 @@
               </w:rPr>
               <w:t xml:space="preserve">) a favor de </w:t>
             </w:r>
-            <w:proofErr w:type="spellStart"/>
-            <w:r>
-              <w:rPr>
-                <w:rFonts w:ascii="Times New Roman" w:hAnsi="Times New Roman" w:cs="Times New Roman"/>
-                <w:sz w:val="24"/>
-                <w:szCs w:val="24"/>
-              </w:rPr>
-              <w:t>Bankia</w:t>
-            </w:r>
-            <w:proofErr w:type="spellEnd"/>
-            <w:r>
-              <w:rPr>
-                <w:rFonts w:ascii="Times New Roman" w:hAnsi="Times New Roman" w:cs="Times New Roman"/>
-                <w:sz w:val="24"/>
-                <w:szCs w:val="24"/>
-              </w:rPr>
-              <w:t>, S.A. .</w:t>
+            <w:r>
+              <w:rPr>
+                <w:rFonts w:ascii="Times New Roman" w:hAnsi="Times New Roman" w:cs="Times New Roman"/>
+                <w:sz w:val="24"/>
+                <w:szCs w:val="24"/>
+              </w:rPr>
+              <w:fldChar w:fldCharType="begin"/>
+            </w:r>
+            <w:r>
+              <w:rPr>
+                <w:rFonts w:ascii="Times New Roman" w:hAnsi="Times New Roman" w:cs="Times New Roman"/>
+                <w:sz w:val="24"/>
+                <w:szCs w:val="24"/>
+              </w:rPr>
+              <w:instrText xml:space="preserve"> MERGEFIELD  ${NOMBRE_ENTIDAD}  \* MERGEFORMAT </w:instrText>
+            </w:r>
+            <w:r>
+              <w:rPr>
+                <w:rFonts w:ascii="Times New Roman" w:hAnsi="Times New Roman" w:cs="Times New Roman"/>
+                <w:sz w:val="24"/>
+                <w:szCs w:val="24"/>
+              </w:rPr>
+              <w:fldChar w:fldCharType="separate"/>
+            </w:r>
+            <w:r>
+              <w:rPr>
+                <w:rFonts w:ascii="Times New Roman" w:hAnsi="Times New Roman" w:cs="Times New Roman"/>
+                <w:noProof/>
+                <w:sz w:val="24"/>
+                <w:szCs w:val="24"/>
+              </w:rPr>
+              <w:t>«${NOMBRE_ENTIDAD}»</w:t>
+            </w:r>
+            <w:r>
+              <w:rPr>
+                <w:rFonts w:ascii="Times New Roman" w:hAnsi="Times New Roman" w:cs="Times New Roman"/>
+                <w:sz w:val="24"/>
+                <w:szCs w:val="24"/>
+              </w:rPr>
+              <w:fldChar w:fldCharType="end"/>
+            </w:r>
+            <w:r>
+              <w:rPr>
+                <w:rFonts w:ascii="Times New Roman" w:hAnsi="Times New Roman" w:cs="Times New Roman"/>
+                <w:sz w:val="24"/>
+                <w:szCs w:val="24"/>
+              </w:rPr>
+              <w:t>.</w:t>
             </w:r>
           </w:p>
         </w:tc>
@@ -4900,57 +3807,48 @@
           <w:sz w:val="24"/>
           <w:szCs w:val="24"/>
         </w:rPr>
-        <w:t xml:space="preserve">apoderado(a) de </w:t>
-      </w:r>
-      <w:proofErr w:type="spellStart"/>
-      <w:r>
-        <w:rPr>
-          <w:rFonts w:ascii="Times New Roman" w:hAnsi="Times New Roman" w:cs="Times New Roman"/>
-          <w:sz w:val="24"/>
-          <w:szCs w:val="24"/>
-        </w:rPr>
-        <w:t>Bankia</w:t>
-      </w:r>
-      <w:proofErr w:type="spellEnd"/>
-      <w:r>
-        <w:rPr>
-          <w:rFonts w:ascii="Times New Roman" w:hAnsi="Times New Roman" w:cs="Times New Roman"/>
-          <w:sz w:val="24"/>
-          <w:szCs w:val="24"/>
-        </w:rPr>
-        <w:t>, S.A. con NIF</w:t>
-      </w:r>
-      <w:r>
-        <w:rPr>
-          <w:rFonts w:ascii="Times New Roman" w:hAnsi="Times New Roman" w:cs="Times New Roman"/>
-          <w:sz w:val="24"/>
-          <w:szCs w:val="24"/>
-        </w:rPr>
-        <w:t xml:space="preserve"> </w:t>
-      </w:r>
-      <w:r>
-        <w:rPr>
-          <w:rFonts w:ascii="Times New Roman" w:hAnsi="Times New Roman" w:cs="Times New Roman"/>
-          <w:sz w:val="24"/>
-          <w:szCs w:val="24"/>
-        </w:rPr>
-        <w:t>A</w:t>
-      </w:r>
-      <w:r>
-        <w:rPr>
-          <w:rFonts w:ascii="MS Mincho" w:eastAsia="MS Mincho" w:hAnsi="MS Mincho" w:cs="MS Mincho" w:hint="eastAsia"/>
-          <w:sz w:val="24"/>
-          <w:szCs w:val="24"/>
-        </w:rPr>
-        <w:t>‑</w:t>
-      </w:r>
-      <w:r>
-        <w:rPr>
-          <w:rFonts w:ascii="Times New Roman" w:hAnsi="Times New Roman" w:cs="Times New Roman"/>
-          <w:sz w:val="24"/>
-          <w:szCs w:val="24"/>
-        </w:rPr>
-        <w:t>14010342, domiciliada en C/ Pintor Sorolla, 8 - 46002 Valencia</w:t>
+        <w:t xml:space="preserve">apoderado(a) </w:t>
+      </w:r>
+      <w:r>
+        <w:rPr>
+          <w:rFonts w:ascii="Times New Roman" w:hAnsi="Times New Roman" w:cs="Times New Roman"/>
+          <w:sz w:val="24"/>
+          <w:szCs w:val="24"/>
+        </w:rPr>
+        <w:fldChar w:fldCharType="begin"/>
+      </w:r>
+      <w:r>
+        <w:rPr>
+          <w:rFonts w:ascii="Times New Roman" w:hAnsi="Times New Roman" w:cs="Times New Roman"/>
+          <w:sz w:val="24"/>
+          <w:szCs w:val="24"/>
+        </w:rPr>
+        <w:instrText xml:space="preserve"> MERGEFIELD  ${INFO_ENTIDAD}  \* MERGEFORMAT </w:instrText>
+      </w:r>
+      <w:r>
+        <w:rPr>
+          <w:rFonts w:ascii="Times New Roman" w:hAnsi="Times New Roman" w:cs="Times New Roman"/>
+          <w:sz w:val="24"/>
+          <w:szCs w:val="24"/>
+        </w:rPr>
+        <w:fldChar w:fldCharType="separate"/>
+      </w:r>
+      <w:r>
+        <w:rPr>
+          <w:rFonts w:ascii="Times New Roman" w:hAnsi="Times New Roman" w:cs="Times New Roman"/>
+          <w:noProof/>
+          <w:sz w:val="24"/>
+          <w:szCs w:val="24"/>
+        </w:rPr>
+        <w:t>«${INFO_ENTIDAD}»</w:t>
+      </w:r>
+      <w:r>
+        <w:rPr>
+          <w:rFonts w:ascii="Times New Roman" w:hAnsi="Times New Roman" w:cs="Times New Roman"/>
+          <w:sz w:val="24"/>
+          <w:szCs w:val="24"/>
+        </w:rPr>
+        <w:fldChar w:fldCharType="end"/>
       </w:r>
       <w:r>
         <w:rPr>
@@ -5193,7 +4091,7 @@
                 <w:sz w:val="24"/>
                 <w:szCs w:val="24"/>
               </w:rPr>
-              <w:t xml:space="preserve"> se ha practicado la liquidación con la garantía de </w:t>
+              <w:t xml:space="preserve"> </w:t>
             </w:r>
             <w:r>
               <w:rPr>
@@ -5209,7 +4107,7 @@
                 <w:sz w:val="24"/>
                 <w:szCs w:val="24"/>
               </w:rPr>
-              <w:instrText xml:space="preserve"> MERGEFIELD  ${NOMBRES_FIADORES}  \* MERGEFORMAT </w:instrText>
+              <w:instrText xml:space="preserve"> MERGEFIELD  ${NOMBRES_FIADORES_L}  \* MERGEFORMAT </w:instrText>
             </w:r>
             <w:r>
               <w:rPr>
@@ -5226,7 +4124,7 @@
                 <w:sz w:val="24"/>
                 <w:szCs w:val="24"/>
               </w:rPr>
-              <w:t>«${NOMBRES_FIADORES}»</w:t>
+              <w:t>«${NOMBRES_FIADORES_L}»</w:t>
             </w:r>
             <w:r>
               <w:rPr>
@@ -5244,15 +4142,13 @@
               </w:rPr>
               <w:t xml:space="preserve"> </w:t>
             </w:r>
-            <w:bookmarkStart w:id="0" w:name="_GoBack"/>
-            <w:bookmarkEnd w:id="0"/>
-            <w:r>
-              <w:rPr>
-                <w:rFonts w:ascii="Times New Roman" w:hAnsi="Times New Roman" w:cs="Times New Roman"/>
-                <w:sz w:val="24"/>
-                <w:szCs w:val="24"/>
-              </w:rPr>
-              <w:t xml:space="preserve">de cuya liquidación aparece al día </w:t>
+            <w:r>
+              <w:rPr>
+                <w:rFonts w:ascii="Times New Roman" w:hAnsi="Times New Roman" w:cs="Times New Roman"/>
+                <w:sz w:val="24"/>
+                <w:szCs w:val="24"/>
+              </w:rPr>
+              <w:t xml:space="preserve">cuya liquidación aparece al día </w:t>
             </w:r>
             <w:r>
               <w:rPr>
@@ -5301,7 +4197,15 @@
                 <w:sz w:val="24"/>
                 <w:szCs w:val="24"/>
               </w:rPr>
-              <w:t xml:space="preserve">, un saldo deudor de  </w:t>
+              <w:t xml:space="preserve"> </w:t>
+            </w:r>
+            <w:r>
+              <w:rPr>
+                <w:rFonts w:ascii="Times New Roman" w:hAnsi="Times New Roman" w:cs="Times New Roman"/>
+                <w:sz w:val="24"/>
+                <w:szCs w:val="24"/>
+              </w:rPr>
+              <w:t xml:space="preserve">un saldo deudor de  </w:t>
             </w:r>
             <w:r>
               <w:rPr>
@@ -5409,23 +4313,54 @@
               </w:rPr>
               <w:t xml:space="preserve">) a favor de </w:t>
             </w:r>
-            <w:proofErr w:type="spellStart"/>
-            <w:r>
-              <w:rPr>
-                <w:rFonts w:ascii="Times New Roman" w:hAnsi="Times New Roman" w:cs="Times New Roman"/>
-                <w:sz w:val="24"/>
-                <w:szCs w:val="24"/>
-              </w:rPr>
-              <w:t>Bankia</w:t>
-            </w:r>
-            <w:proofErr w:type="spellEnd"/>
-            <w:r>
-              <w:rPr>
-                <w:rFonts w:ascii="Times New Roman" w:hAnsi="Times New Roman" w:cs="Times New Roman"/>
-                <w:sz w:val="24"/>
-                <w:szCs w:val="24"/>
-              </w:rPr>
-              <w:t>, S.A. .</w:t>
+            <w:r>
+              <w:rPr>
+                <w:rFonts w:ascii="Times New Roman" w:hAnsi="Times New Roman" w:cs="Times New Roman"/>
+                <w:sz w:val="24"/>
+                <w:szCs w:val="24"/>
+              </w:rPr>
+              <w:fldChar w:fldCharType="begin"/>
+            </w:r>
+            <w:r>
+              <w:rPr>
+                <w:rFonts w:ascii="Times New Roman" w:hAnsi="Times New Roman" w:cs="Times New Roman"/>
+                <w:sz w:val="24"/>
+                <w:szCs w:val="24"/>
+              </w:rPr>
+              <w:instrText xml:space="preserve"> MERGEFIELD  ${NOMBRE_ENTIDAD}  \* MERGEFORMAT </w:instrText>
+            </w:r>
+            <w:r>
+              <w:rPr>
+                <w:rFonts w:ascii="Times New Roman" w:hAnsi="Times New Roman" w:cs="Times New Roman"/>
+                <w:sz w:val="24"/>
+                <w:szCs w:val="24"/>
+              </w:rPr>
+              <w:fldChar w:fldCharType="separate"/>
+            </w:r>
+            <w:r>
+              <w:rPr>
+                <w:rFonts w:ascii="Times New Roman" w:hAnsi="Times New Roman" w:cs="Times New Roman"/>
+                <w:noProof/>
+                <w:sz w:val="24"/>
+                <w:szCs w:val="24"/>
+              </w:rPr>
+              <w:t>«${NOMBRE_ENTIDAD}»</w:t>
+            </w:r>
+            <w:r>
+              <w:rPr>
+                <w:rFonts w:ascii="Times New Roman" w:hAnsi="Times New Roman" w:cs="Times New Roman"/>
+                <w:sz w:val="24"/>
+                <w:szCs w:val="24"/>
+              </w:rPr>
+              <w:fldChar w:fldCharType="end"/>
+            </w:r>
+            <w:r>
+              <w:rPr>
+                <w:rFonts w:ascii="Times New Roman" w:hAnsi="Times New Roman" w:cs="Times New Roman"/>
+                <w:sz w:val="24"/>
+                <w:szCs w:val="24"/>
+              </w:rPr>
+              <w:t>.</w:t>
             </w:r>
           </w:p>
         </w:tc>
@@ -5651,57 +4586,48 @@
           <w:sz w:val="24"/>
           <w:szCs w:val="24"/>
         </w:rPr>
-        <w:t xml:space="preserve">apoderado(a) de </w:t>
-      </w:r>
-      <w:proofErr w:type="spellStart"/>
-      <w:r>
-        <w:rPr>
-          <w:rFonts w:ascii="Times New Roman" w:hAnsi="Times New Roman" w:cs="Times New Roman"/>
-          <w:sz w:val="24"/>
-          <w:szCs w:val="24"/>
-        </w:rPr>
-        <w:t>Bankia</w:t>
-      </w:r>
-      <w:proofErr w:type="spellEnd"/>
-      <w:r>
-        <w:rPr>
-          <w:rFonts w:ascii="Times New Roman" w:hAnsi="Times New Roman" w:cs="Times New Roman"/>
-          <w:sz w:val="24"/>
-          <w:szCs w:val="24"/>
-        </w:rPr>
-        <w:t>, S.A. con NIF</w:t>
-      </w:r>
-      <w:r>
-        <w:rPr>
-          <w:rFonts w:ascii="Times New Roman" w:hAnsi="Times New Roman" w:cs="Times New Roman"/>
-          <w:sz w:val="24"/>
-          <w:szCs w:val="24"/>
-        </w:rPr>
-        <w:t xml:space="preserve"> </w:t>
-      </w:r>
-      <w:r>
-        <w:rPr>
-          <w:rFonts w:ascii="Times New Roman" w:hAnsi="Times New Roman" w:cs="Times New Roman"/>
-          <w:sz w:val="24"/>
-          <w:szCs w:val="24"/>
-        </w:rPr>
-        <w:t>A</w:t>
-      </w:r>
-      <w:r>
-        <w:rPr>
-          <w:rFonts w:ascii="MS Mincho" w:eastAsia="MS Mincho" w:hAnsi="MS Mincho" w:cs="MS Mincho" w:hint="eastAsia"/>
-          <w:sz w:val="24"/>
-          <w:szCs w:val="24"/>
-        </w:rPr>
-        <w:t>‑</w:t>
-      </w:r>
-      <w:r>
-        <w:rPr>
-          <w:rFonts w:ascii="Times New Roman" w:hAnsi="Times New Roman" w:cs="Times New Roman"/>
-          <w:sz w:val="24"/>
-          <w:szCs w:val="24"/>
-        </w:rPr>
-        <w:t>14010342, domiciliada en C/ Pintor Sorolla, 8 - 46002 Valencia</w:t>
+        <w:t xml:space="preserve">apoderado(a) </w:t>
+      </w:r>
+      <w:r>
+        <w:rPr>
+          <w:rFonts w:ascii="Times New Roman" w:hAnsi="Times New Roman" w:cs="Times New Roman"/>
+          <w:sz w:val="24"/>
+          <w:szCs w:val="24"/>
+        </w:rPr>
+        <w:fldChar w:fldCharType="begin"/>
+      </w:r>
+      <w:r>
+        <w:rPr>
+          <w:rFonts w:ascii="Times New Roman" w:hAnsi="Times New Roman" w:cs="Times New Roman"/>
+          <w:sz w:val="24"/>
+          <w:szCs w:val="24"/>
+        </w:rPr>
+        <w:instrText xml:space="preserve"> MERGEFIELD  ${INFO_ENTIDAD}  \* MERGEFORMAT </w:instrText>
+      </w:r>
+      <w:r>
+        <w:rPr>
+          <w:rFonts w:ascii="Times New Roman" w:hAnsi="Times New Roman" w:cs="Times New Roman"/>
+          <w:sz w:val="24"/>
+          <w:szCs w:val="24"/>
+        </w:rPr>
+        <w:fldChar w:fldCharType="separate"/>
+      </w:r>
+      <w:r>
+        <w:rPr>
+          <w:rFonts w:ascii="Times New Roman" w:hAnsi="Times New Roman" w:cs="Times New Roman"/>
+          <w:noProof/>
+          <w:sz w:val="24"/>
+          <w:szCs w:val="24"/>
+        </w:rPr>
+        <w:t>«${INFO_ENTIDAD}»</w:t>
+      </w:r>
+      <w:r>
+        <w:rPr>
+          <w:rFonts w:ascii="Times New Roman" w:hAnsi="Times New Roman" w:cs="Times New Roman"/>
+          <w:sz w:val="24"/>
+          <w:szCs w:val="24"/>
+        </w:rPr>
+        <w:fldChar w:fldCharType="end"/>
       </w:r>
       <w:r>
         <w:rPr>
@@ -5902,15 +4828,18 @@
       <w:tblPr>
         <w:tblStyle w:val="Tablaconcuadrcula"/>
         <w:tblW w:w="0" w:type="auto"/>
-        <w:tblInd w:w="959" w:type="dxa"/>
+        <w:jc w:val="right"/>
         <w:tblLook w:val="04A0" w:firstRow="1" w:lastRow="0" w:firstColumn="1" w:lastColumn="0" w:noHBand="0" w:noVBand="1"/>
       </w:tblPr>
       <w:tblGrid>
-        <w:gridCol w:w="3510"/>
-        <w:gridCol w:w="2142"/>
-        <w:gridCol w:w="2109"/>
+        <w:gridCol w:w="3953"/>
+        <w:gridCol w:w="2402"/>
+        <w:gridCol w:w="2365"/>
       </w:tblGrid>
       <w:tr>
+        <w:trPr>
+          <w:jc w:val="right"/>
+        </w:trPr>
         <w:tc>
           <w:tcPr>
             <w:tcW w:w="7636" w:type="dxa"/>
@@ -5939,6 +4868,9 @@
         </w:tc>
       </w:tr>
       <w:tr>
+        <w:trPr>
+          <w:jc w:val="right"/>
+        </w:trPr>
         <w:tc>
           <w:tcPr>
             <w:tcW w:w="2530" w:type="dxa"/>
@@ -6025,6 +4957,9 @@
         </w:tc>
       </w:tr>
       <w:tr>
+        <w:trPr>
+          <w:jc w:val="right"/>
+        </w:trPr>
         <w:tc>
           <w:tcPr>
             <w:tcW w:w="2530" w:type="dxa"/>
@@ -6319,6 +5254,9 @@
         </w:tc>
       </w:tr>
       <w:tr>
+        <w:trPr>
+          <w:jc w:val="right"/>
+        </w:trPr>
         <w:tc>
           <w:tcPr>
             <w:tcW w:w="2530" w:type="dxa"/>
@@ -6381,6 +5319,9 @@
         </w:tc>
       </w:tr>
       <w:tr>
+        <w:trPr>
+          <w:jc w:val="right"/>
+        </w:trPr>
         <w:tc>
           <w:tcPr>
             <w:tcW w:w="2530" w:type="dxa"/>
@@ -6443,6 +5384,9 @@
         </w:tc>
       </w:tr>
       <w:tr>
+        <w:trPr>
+          <w:jc w:val="right"/>
+        </w:trPr>
         <w:tc>
           <w:tcPr>
             <w:tcW w:w="2530" w:type="dxa"/>
@@ -6505,6 +5449,9 @@
         </w:tc>
       </w:tr>
       <w:tr>
+        <w:trPr>
+          <w:jc w:val="right"/>
+        </w:trPr>
         <w:tc>
           <w:tcPr>
             <w:tcW w:w="2530" w:type="dxa"/>
@@ -6701,6 +5648,8 @@
           <w:szCs w:val="24"/>
         </w:rPr>
       </w:pPr>
+      <w:bookmarkStart w:id="1" w:name="_GoBack"/>
+      <w:bookmarkEnd w:id="1"/>
     </w:p>
     <w:sectPr>
       <w:pgSz w:w="11906" w:h="16838"/>
@@ -6710,6 +5659,128 @@
     </w:sectPr>
   </w:body>
 </w:document>
+</file>
+
+<file path=word/endnotes.xml><?xml version="1.0" encoding="utf-8"?>
+<w:endnotes xmlns:wpc="http://schemas.microsoft.com/office/word/2010/wordprocessingCanvas" xmlns:mc="http://schemas.openxmlformats.org/markup-compatibility/2006" xmlns:o="urn:schemas-microsoft-com:office:office" xmlns:r="http://schemas.openxmlformats.org/officeDocument/2006/relationships" xmlns:m="http://schemas.openxmlformats.org/officeDocument/2006/math" xmlns:v="urn:schemas-microsoft-com:vml" xmlns:wp14="http://schemas.microsoft.com/office/word/2010/wordprocessingDrawing" xmlns:wp="http://schemas.openxmlformats.org/drawingml/2006/wordprocessingDrawing" xmlns:w10="urn:schemas-microsoft-com:office:word" xmlns:w="http://schemas.openxmlformats.org/wordprocessingml/2006/main" xmlns:w14="http://schemas.microsoft.com/office/word/2010/wordml" xmlns:wpg="http://schemas.microsoft.com/office/word/2010/wordprocessingGroup" xmlns:wpi="http://schemas.microsoft.com/office/word/2010/wordprocessingInk" xmlns:wne="http://schemas.microsoft.com/office/word/2006/wordml" xmlns:wps="http://schemas.microsoft.com/office/word/2010/wordprocessingShape" mc:Ignorable="w14 wp14">
+  <w:endnote w:type="separator" w:id="-1">
+    <w:p>
+      <w:pPr>
+        <w:spacing w:after="0" w:line="240" w:lineRule="auto"/>
+      </w:pPr>
+      <w:r>
+        <w:separator/>
+      </w:r>
+    </w:p>
+  </w:endnote>
+  <w:endnote w:type="continuationSeparator" w:id="0">
+    <w:p>
+      <w:pPr>
+        <w:spacing w:after="0" w:line="240" w:lineRule="auto"/>
+      </w:pPr>
+      <w:r>
+        <w:continuationSeparator/>
+      </w:r>
+    </w:p>
+  </w:endnote>
+</w:endnotes>
+</file>
+
+<file path=word/footnotes.xml><?xml version="1.0" encoding="utf-8"?>
+<w:footnotes xmlns:wpc="http://schemas.microsoft.com/office/word/2010/wordprocessingCanvas" xmlns:mc="http://schemas.openxmlformats.org/markup-compatibility/2006" xmlns:o="urn:schemas-microsoft-com:office:office" xmlns:r="http://schemas.openxmlformats.org/officeDocument/2006/relationships" xmlns:m="http://schemas.openxmlformats.org/officeDocument/2006/math" xmlns:v="urn:schemas-microsoft-com:vml" xmlns:wp14="http://schemas.microsoft.com/office/word/2010/wordprocessingDrawing" xmlns:wp="http://schemas.openxmlformats.org/drawingml/2006/wordprocessingDrawing" xmlns:w10="urn:schemas-microsoft-com:office:word" xmlns:w="http://schemas.openxmlformats.org/wordprocessingml/2006/main" xmlns:w14="http://schemas.microsoft.com/office/word/2010/wordml" xmlns:wpg="http://schemas.microsoft.com/office/word/2010/wordprocessingGroup" xmlns:wpi="http://schemas.microsoft.com/office/word/2010/wordprocessingInk" xmlns:wne="http://schemas.microsoft.com/office/word/2006/wordml" xmlns:wps="http://schemas.microsoft.com/office/word/2010/wordprocessingShape" mc:Ignorable="w14 wp14">
+  <w:footnote w:type="separator" w:id="-1">
+    <w:p>
+      <w:pPr>
+        <w:spacing w:after="0" w:line="240" w:lineRule="auto"/>
+      </w:pPr>
+      <w:r>
+        <w:separator/>
+      </w:r>
+    </w:p>
+  </w:footnote>
+  <w:footnote w:type="continuationSeparator" w:id="0">
+    <w:p>
+      <w:pPr>
+        <w:spacing w:after="0" w:line="240" w:lineRule="auto"/>
+      </w:pPr>
+      <w:r>
+        <w:continuationSeparator/>
+      </w:r>
+    </w:p>
+  </w:footnote>
+</w:footnotes>
+</file>
+
+<file path=word/header1.xml><?xml version="1.0" encoding="utf-8"?>
+<w:hdr xmlns:wpc="http://schemas.microsoft.com/office/word/2010/wordprocessingCanvas" xmlns:mc="http://schemas.openxmlformats.org/markup-compatibility/2006" xmlns:o="urn:schemas-microsoft-com:office:office" xmlns:r="http://schemas.openxmlformats.org/officeDocument/2006/relationships" xmlns:m="http://schemas.openxmlformats.org/officeDocument/2006/math" xmlns:v="urn:schemas-microsoft-com:vml" xmlns:wp14="http://schemas.microsoft.com/office/word/2010/wordprocessingDrawing" xmlns:wp="http://schemas.openxmlformats.org/drawingml/2006/wordprocessingDrawing" xmlns:w10="urn:schemas-microsoft-com:office:word" xmlns:w="http://schemas.openxmlformats.org/wordprocessingml/2006/main" xmlns:w14="http://schemas.microsoft.com/office/word/2010/wordml" xmlns:wpg="http://schemas.microsoft.com/office/word/2010/wordprocessingGroup" xmlns:wpi="http://schemas.microsoft.com/office/word/2010/wordprocessingInk" xmlns:wne="http://schemas.microsoft.com/office/word/2006/wordml" xmlns:wps="http://schemas.microsoft.com/office/word/2010/wordprocessingShape" mc:Ignorable="w14 wp14">
+  <w:p>
+    <w:pPr>
+      <w:pStyle w:val="Encabezado"/>
+      <w:jc w:val="right"/>
+    </w:pPr>
+    <w:bookmarkStart w:id="0" w:name="logo"/>
+    <w:r>
+      <w:rPr>
+        <w:noProof/>
+        <w:lang w:eastAsia="es-ES"/>
+      </w:rPr>
+      <w:drawing>
+        <wp:inline distT="0" distB="0" distL="0" distR="0" wp14:anchorId="167CD27A" wp14:editId="4DA35215">
+          <wp:extent cx="1428750" cy="438150"/>
+          <wp:effectExtent l="0" t="0" r="0" b="0"/>
+          <wp:docPr id="2" name="0 Imagen"/>
+          <wp:cNvGraphicFramePr>
+            <a:graphicFrameLocks xmlns:a="http://schemas.openxmlformats.org/drawingml/2006/main" noChangeAspect="1"/>
+          </wp:cNvGraphicFramePr>
+          <a:graphic xmlns:a="http://schemas.openxmlformats.org/drawingml/2006/main">
+            <a:graphicData uri="http://schemas.openxmlformats.org/drawingml/2006/picture">
+              <pic:pic xmlns:pic="http://schemas.openxmlformats.org/drawingml/2006/picture">
+                <pic:nvPicPr>
+                  <pic:cNvPr id="0" name="bankia.jpg"/>
+                  <pic:cNvPicPr/>
+                </pic:nvPicPr>
+                <pic:blipFill>
+                  <a:blip r:embed="rId1">
+                    <a:extLst>
+                      <a:ext uri="{28A0092B-C50C-407E-A947-70E740481C1C}">
+                        <a14:useLocalDpi xmlns:a14="http://schemas.microsoft.com/office/drawing/2010/main" val="0"/>
+                      </a:ext>
+                    </a:extLst>
+                  </a:blip>
+                  <a:stretch>
+                    <a:fillRect/>
+                  </a:stretch>
+                </pic:blipFill>
+                <pic:spPr>
+                  <a:xfrm>
+                    <a:off x="0" y="0"/>
+                    <a:ext cx="1428750" cy="438150"/>
+                  </a:xfrm>
+                  <a:prstGeom prst="rect">
+                    <a:avLst/>
+                  </a:prstGeom>
+                </pic:spPr>
+              </pic:pic>
+            </a:graphicData>
+          </a:graphic>
+        </wp:inline>
+      </w:drawing>
+    </w:r>
+    <w:bookmarkEnd w:id="0"/>
+  </w:p>
+  <w:p>
+    <w:pPr>
+      <w:pStyle w:val="Encabezado"/>
+      <w:jc w:val="right"/>
+    </w:pPr>
+  </w:p>
+  <w:p>
+    <w:pPr>
+      <w:pStyle w:val="Encabezado"/>
+      <w:jc w:val="right"/>
+    </w:pPr>
+  </w:p>
+</w:hdr>
 </file>
 
 <file path=word/styles.xml><?xml version="1.0" encoding="utf-8"?>
@@ -6908,6 +5979,7 @@
       <w:spacing w:after="0" w:line="240" w:lineRule="auto"/>
     </w:pPr>
     <w:tblPr>
+      <w:tblInd w:w="0" w:type="dxa"/>
       <w:tblBorders>
         <w:top w:val="single" w:sz="4" w:space="0" w:color="auto"/>
         <w:left w:val="single" w:sz="4" w:space="0" w:color="auto"/>
@@ -6916,7 +5988,87 @@
         <w:insideH w:val="single" w:sz="4" w:space="0" w:color="auto"/>
         <w:insideV w:val="single" w:sz="4" w:space="0" w:color="auto"/>
       </w:tblBorders>
+      <w:tblCellMar>
+        <w:top w:w="0" w:type="dxa"/>
+        <w:left w:w="108" w:type="dxa"/>
+        <w:bottom w:w="0" w:type="dxa"/>
+        <w:right w:w="108" w:type="dxa"/>
+      </w:tblCellMar>
     </w:tblPr>
+  </w:style>
+  <w:style w:type="paragraph" w:styleId="Encabezado">
+    <w:name w:val="header"/>
+    <w:basedOn w:val="Normal"/>
+    <w:link w:val="EncabezadoCar"/>
+    <w:uiPriority w:val="99"/>
+    <w:unhideWhenUsed/>
+    <w:rsid w:val="006D5BF2"/>
+    <w:pPr>
+      <w:tabs>
+        <w:tab w:val="center" w:pos="4252"/>
+        <w:tab w:val="right" w:pos="8504"/>
+      </w:tabs>
+      <w:spacing w:after="0" w:line="240" w:lineRule="auto"/>
+    </w:pPr>
+  </w:style>
+  <w:style w:type="character" w:customStyle="1" w:styleId="EncabezadoCar">
+    <w:name w:val="Encabezado Car"/>
+    <w:basedOn w:val="Fuentedeprrafopredeter"/>
+    <w:link w:val="Encabezado"/>
+    <w:uiPriority w:val="99"/>
+    <w:rsid w:val="006D5BF2"/>
+  </w:style>
+  <w:style w:type="paragraph" w:styleId="Piedepgina">
+    <w:name w:val="footer"/>
+    <w:basedOn w:val="Normal"/>
+    <w:link w:val="PiedepginaCar"/>
+    <w:uiPriority w:val="99"/>
+    <w:unhideWhenUsed/>
+    <w:rsid w:val="006D5BF2"/>
+    <w:pPr>
+      <w:tabs>
+        <w:tab w:val="center" w:pos="4252"/>
+        <w:tab w:val="right" w:pos="8504"/>
+      </w:tabs>
+      <w:spacing w:after="0" w:line="240" w:lineRule="auto"/>
+    </w:pPr>
+  </w:style>
+  <w:style w:type="character" w:customStyle="1" w:styleId="PiedepginaCar">
+    <w:name w:val="Pie de página Car"/>
+    <w:basedOn w:val="Fuentedeprrafopredeter"/>
+    <w:link w:val="Piedepgina"/>
+    <w:uiPriority w:val="99"/>
+    <w:rsid w:val="006D5BF2"/>
+  </w:style>
+  <w:style w:type="paragraph" w:styleId="Textodeglobo">
+    <w:name w:val="Balloon Text"/>
+    <w:basedOn w:val="Normal"/>
+    <w:link w:val="TextodegloboCar"/>
+    <w:uiPriority w:val="99"/>
+    <w:semiHidden/>
+    <w:unhideWhenUsed/>
+    <w:rsid w:val="006D5BF2"/>
+    <w:pPr>
+      <w:spacing w:after="0" w:line="240" w:lineRule="auto"/>
+    </w:pPr>
+    <w:rPr>
+      <w:rFonts w:ascii="Tahoma" w:hAnsi="Tahoma" w:cs="Tahoma"/>
+      <w:sz w:val="16"/>
+      <w:szCs w:val="16"/>
+    </w:rPr>
+  </w:style>
+  <w:style w:type="character" w:customStyle="1" w:styleId="TextodegloboCar">
+    <w:name w:val="Texto de globo Car"/>
+    <w:basedOn w:val="Fuentedeprrafopredeter"/>
+    <w:link w:val="Textodeglobo"/>
+    <w:uiPriority w:val="99"/>
+    <w:semiHidden/>
+    <w:rsid w:val="006D5BF2"/>
+    <w:rPr>
+      <w:rFonts w:ascii="Tahoma" w:hAnsi="Tahoma" w:cs="Tahoma"/>
+      <w:sz w:val="16"/>
+      <w:szCs w:val="16"/>
+    </w:rPr>
   </w:style>
 </w:styles>
 </file>
@@ -7117,6 +6269,7 @@
       <w:spacing w:after="0" w:line="240" w:lineRule="auto"/>
     </w:pPr>
     <w:tblPr>
+      <w:tblInd w:w="0" w:type="dxa"/>
       <w:tblBorders>
         <w:top w:val="single" w:sz="4" w:space="0" w:color="auto"/>
         <w:left w:val="single" w:sz="4" w:space="0" w:color="auto"/>
@@ -7125,7 +6278,87 @@
         <w:insideH w:val="single" w:sz="4" w:space="0" w:color="auto"/>
         <w:insideV w:val="single" w:sz="4" w:space="0" w:color="auto"/>
       </w:tblBorders>
+      <w:tblCellMar>
+        <w:top w:w="0" w:type="dxa"/>
+        <w:left w:w="108" w:type="dxa"/>
+        <w:bottom w:w="0" w:type="dxa"/>
+        <w:right w:w="108" w:type="dxa"/>
+      </w:tblCellMar>
     </w:tblPr>
+  </w:style>
+  <w:style w:type="paragraph" w:styleId="Encabezado">
+    <w:name w:val="header"/>
+    <w:basedOn w:val="Normal"/>
+    <w:link w:val="EncabezadoCar"/>
+    <w:uiPriority w:val="99"/>
+    <w:unhideWhenUsed/>
+    <w:rsid w:val="006D5BF2"/>
+    <w:pPr>
+      <w:tabs>
+        <w:tab w:val="center" w:pos="4252"/>
+        <w:tab w:val="right" w:pos="8504"/>
+      </w:tabs>
+      <w:spacing w:after="0" w:line="240" w:lineRule="auto"/>
+    </w:pPr>
+  </w:style>
+  <w:style w:type="character" w:customStyle="1" w:styleId="EncabezadoCar">
+    <w:name w:val="Encabezado Car"/>
+    <w:basedOn w:val="Fuentedeprrafopredeter"/>
+    <w:link w:val="Encabezado"/>
+    <w:uiPriority w:val="99"/>
+    <w:rsid w:val="006D5BF2"/>
+  </w:style>
+  <w:style w:type="paragraph" w:styleId="Piedepgina">
+    <w:name w:val="footer"/>
+    <w:basedOn w:val="Normal"/>
+    <w:link w:val="PiedepginaCar"/>
+    <w:uiPriority w:val="99"/>
+    <w:unhideWhenUsed/>
+    <w:rsid w:val="006D5BF2"/>
+    <w:pPr>
+      <w:tabs>
+        <w:tab w:val="center" w:pos="4252"/>
+        <w:tab w:val="right" w:pos="8504"/>
+      </w:tabs>
+      <w:spacing w:after="0" w:line="240" w:lineRule="auto"/>
+    </w:pPr>
+  </w:style>
+  <w:style w:type="character" w:customStyle="1" w:styleId="PiedepginaCar">
+    <w:name w:val="Pie de página Car"/>
+    <w:basedOn w:val="Fuentedeprrafopredeter"/>
+    <w:link w:val="Piedepgina"/>
+    <w:uiPriority w:val="99"/>
+    <w:rsid w:val="006D5BF2"/>
+  </w:style>
+  <w:style w:type="paragraph" w:styleId="Textodeglobo">
+    <w:name w:val="Balloon Text"/>
+    <w:basedOn w:val="Normal"/>
+    <w:link w:val="TextodegloboCar"/>
+    <w:uiPriority w:val="99"/>
+    <w:semiHidden/>
+    <w:unhideWhenUsed/>
+    <w:rsid w:val="006D5BF2"/>
+    <w:pPr>
+      <w:spacing w:after="0" w:line="240" w:lineRule="auto"/>
+    </w:pPr>
+    <w:rPr>
+      <w:rFonts w:ascii="Tahoma" w:hAnsi="Tahoma" w:cs="Tahoma"/>
+      <w:sz w:val="16"/>
+      <w:szCs w:val="16"/>
+    </w:rPr>
+  </w:style>
+  <w:style w:type="character" w:customStyle="1" w:styleId="TextodegloboCar">
+    <w:name w:val="Texto de globo Car"/>
+    <w:basedOn w:val="Fuentedeprrafopredeter"/>
+    <w:link w:val="Textodeglobo"/>
+    <w:uiPriority w:val="99"/>
+    <w:semiHidden/>
+    <w:rsid w:val="006D5BF2"/>
+    <w:rPr>
+      <w:rFonts w:ascii="Tahoma" w:hAnsi="Tahoma" w:cs="Tahoma"/>
+      <w:sz w:val="16"/>
+      <w:szCs w:val="16"/>
+    </w:rPr>
   </w:style>
 </w:styles>
 </file>
@@ -7420,7 +6653,7 @@
 </file>
 
 <file path=customXml/itemProps1.xml><?xml version="1.0" encoding="utf-8"?>
-<ds:datastoreItem xmlns:ds="http://schemas.openxmlformats.org/officeDocument/2006/customXml" ds:itemID="{21E27179-00D3-4256-B93A-A72618BB5FF5}">
+<ds:datastoreItem xmlns:ds="http://schemas.openxmlformats.org/officeDocument/2006/customXml" ds:itemID="{3A3B72AE-D436-4A89-9217-5622707DBF8D}">
   <ds:schemaRefs>
     <ds:schemaRef ds:uri="http://schemas.openxmlformats.org/officeDocument/2006/bibliography"/>
   </ds:schemaRefs>

</xml_diff>

<commit_message>
BKREC-1986 Unificacion de campo en Liquidacion LEASING y modificacion ligera de plantilla
Former-commit-id: e669f3c1e6ca3b6dbaa48d83945cba9f92490e92
</commit_message>
<xml_diff>
--- a/recovery-precontencioso-plugin/src/main/resources/plantillasLiquidaciones/LEASING.docx
+++ b/recovery-precontencioso-plugin/src/main/resources/plantillasLiquidaciones/LEASING.docx
@@ -2419,11 +2419,12 @@
         <w:tblpPr w:leftFromText="141" w:rightFromText="141" w:vertAnchor="text" w:horzAnchor="margin" w:tblpXSpec="right" w:tblpY="393"/>
         <w:tblW w:w="0" w:type="auto"/>
         <w:jc w:val="right"/>
+        <w:tblLayout w:type="fixed"/>
         <w:tblLook w:val="04A0" w:firstRow="1" w:lastRow="0" w:firstColumn="1" w:lastColumn="0" w:noHBand="0" w:noVBand="1"/>
       </w:tblPr>
       <w:tblGrid>
-        <w:gridCol w:w="2399"/>
-        <w:gridCol w:w="1877"/>
+        <w:gridCol w:w="1809"/>
+        <w:gridCol w:w="2467"/>
         <w:gridCol w:w="1390"/>
         <w:gridCol w:w="1532"/>
         <w:gridCol w:w="1522"/>
@@ -2434,7 +2435,7 @@
         </w:trPr>
         <w:tc>
           <w:tcPr>
-            <w:tcW w:w="0" w:type="auto"/>
+            <w:tcW w:w="1809" w:type="dxa"/>
             <w:tcBorders>
               <w:top w:val="nil"/>
               <w:left w:val="nil"/>
@@ -2465,7 +2466,7 @@
         </w:tc>
         <w:tc>
           <w:tcPr>
-            <w:tcW w:w="0" w:type="auto"/>
+            <w:tcW w:w="2467" w:type="dxa"/>
             <w:tcBorders>
               <w:top w:val="nil"/>
               <w:left w:val="nil"/>
@@ -2496,7 +2497,7 @@
         </w:tc>
         <w:tc>
           <w:tcPr>
-            <w:tcW w:w="0" w:type="auto"/>
+            <w:tcW w:w="1390" w:type="dxa"/>
             <w:tcBorders>
               <w:top w:val="nil"/>
               <w:left w:val="nil"/>
@@ -2527,7 +2528,7 @@
         </w:tc>
         <w:tc>
           <w:tcPr>
-            <w:tcW w:w="0" w:type="auto"/>
+            <w:tcW w:w="1532" w:type="dxa"/>
             <w:tcBorders>
               <w:top w:val="nil"/>
               <w:left w:val="nil"/>
@@ -2558,7 +2559,7 @@
         </w:tc>
         <w:tc>
           <w:tcPr>
-            <w:tcW w:w="0" w:type="auto"/>
+            <w:tcW w:w="1522" w:type="dxa"/>
             <w:tcBorders>
               <w:top w:val="nil"/>
               <w:left w:val="nil"/>
@@ -2588,13 +2589,14 @@
           </w:p>
         </w:tc>
       </w:tr>
+      <w:bookmarkStart w:id="1" w:name="_GoBack" w:colFirst="3" w:colLast="3"/>
       <w:tr>
         <w:trPr>
           <w:jc w:val="right"/>
         </w:trPr>
         <w:tc>
           <w:tcPr>
-            <w:tcW w:w="0" w:type="auto"/>
+            <w:tcW w:w="1588" w:type="dxa"/>
             <w:tcBorders>
               <w:top w:val="single" w:sz="4" w:space="0" w:color="auto"/>
             </w:tcBorders>
@@ -2735,7 +2737,7 @@
         </w:tc>
         <w:tc>
           <w:tcPr>
-            <w:tcW w:w="0" w:type="auto"/>
+            <w:tcW w:w="2467" w:type="dxa"/>
             <w:tcBorders>
               <w:top w:val="single" w:sz="4" w:space="0" w:color="auto"/>
             </w:tcBorders>
@@ -2794,7 +2796,7 @@
         </w:tc>
         <w:tc>
           <w:tcPr>
-            <w:tcW w:w="0" w:type="auto"/>
+            <w:tcW w:w="1390" w:type="dxa"/>
             <w:tcBorders>
               <w:top w:val="single" w:sz="4" w:space="0" w:color="auto"/>
             </w:tcBorders>
@@ -2854,7 +2856,7 @@
         </w:tc>
         <w:tc>
           <w:tcPr>
-            <w:tcW w:w="0" w:type="auto"/>
+            <w:tcW w:w="1532" w:type="dxa"/>
             <w:tcBorders>
               <w:top w:val="single" w:sz="4" w:space="0" w:color="auto"/>
             </w:tcBorders>
@@ -2914,7 +2916,7 @@
         </w:tc>
         <w:tc>
           <w:tcPr>
-            <w:tcW w:w="0" w:type="auto"/>
+            <w:tcW w:w="1522" w:type="dxa"/>
             <w:tcBorders>
               <w:top w:val="single" w:sz="4" w:space="0" w:color="auto"/>
             </w:tcBorders>
@@ -2972,6 +2974,7 @@
           </w:p>
         </w:tc>
       </w:tr>
+      <w:bookmarkEnd w:id="1"/>
     </w:tbl>
     <w:p>
       <w:pPr>
@@ -5648,8 +5651,6 @@
           <w:szCs w:val="24"/>
         </w:rPr>
       </w:pPr>
-      <w:bookmarkStart w:id="1" w:name="_GoBack"/>
-      <w:bookmarkEnd w:id="1"/>
     </w:p>
     <w:sectPr>
       <w:pgSz w:w="11906" w:h="16838"/>
@@ -6653,7 +6654,7 @@
 </file>
 
 <file path=customXml/itemProps1.xml><?xml version="1.0" encoding="utf-8"?>
-<ds:datastoreItem xmlns:ds="http://schemas.openxmlformats.org/officeDocument/2006/customXml" ds:itemID="{3A3B72AE-D436-4A89-9217-5622707DBF8D}">
+<ds:datastoreItem xmlns:ds="http://schemas.openxmlformats.org/officeDocument/2006/customXml" ds:itemID="{576F11EE-F244-4E88-8DB7-4412A46F70FB}">
   <ds:schemaRefs>
     <ds:schemaRef ds:uri="http://schemas.openxmlformats.org/officeDocument/2006/bibliography"/>
   </ds:schemaRefs>

</xml_diff>